<commit_message>
update 7 oktober 4
</commit_message>
<xml_diff>
--- a/CodesDoc.docx
+++ b/CodesDoc.docx
@@ -17,13 +17,1919 @@
     <w:p>
       <w:pPr>
         <w:pStyle w:val="ListParagraph"/>
-        <w:numPr>
-          <w:ilvl w:val="0"/>
-          <w:numId w:val="1"/>
-        </w:numPr>
       </w:pPr>
       <w:r>
-        <w:t>Login</w:t>
+        <w:rPr>
+          <w:noProof/>
+        </w:rPr>
+        <w:drawing>
+          <wp:anchor distT="0" distB="0" distL="114300" distR="114300" simplePos="0" relativeHeight="251661312" behindDoc="0" locked="0" layoutInCell="1" allowOverlap="1" wp14:anchorId="608451CD" wp14:editId="74030A7C">
+            <wp:simplePos x="0" y="0"/>
+            <wp:positionH relativeFrom="column">
+              <wp:posOffset>461176</wp:posOffset>
+            </wp:positionH>
+            <wp:positionV relativeFrom="paragraph">
+              <wp:posOffset>-1270</wp:posOffset>
+            </wp:positionV>
+            <wp:extent cx="1440000" cy="2963526"/>
+            <wp:effectExtent l="0" t="0" r="8255" b="8890"/>
+            <wp:wrapTopAndBottom/>
+            <wp:docPr id="1" name="Picture 1" descr="Chart&#10;&#10;Description automatically generated with medium confidence"/>
+            <wp:cNvGraphicFramePr>
+              <a:graphicFrameLocks xmlns:a="http://schemas.openxmlformats.org/drawingml/2006/main" noChangeAspect="1"/>
+            </wp:cNvGraphicFramePr>
+            <a:graphic xmlns:a="http://schemas.openxmlformats.org/drawingml/2006/main">
+              <a:graphicData uri="http://schemas.openxmlformats.org/drawingml/2006/picture">
+                <pic:pic xmlns:pic="http://schemas.openxmlformats.org/drawingml/2006/picture">
+                  <pic:nvPicPr>
+                    <pic:cNvPr id="1" name="Picture 1" descr="Chart&#10;&#10;Description automatically generated with medium confidence"/>
+                    <pic:cNvPicPr/>
+                  </pic:nvPicPr>
+                  <pic:blipFill>
+                    <a:blip r:embed="rId6" cstate="print">
+                      <a:extLst>
+                        <a:ext uri="{28A0092B-C50C-407E-A947-70E740481C1C}">
+                          <a14:useLocalDpi xmlns:a14="http://schemas.microsoft.com/office/drawing/2010/main" val="0"/>
+                        </a:ext>
+                      </a:extLst>
+                    </a:blip>
+                    <a:stretch>
+                      <a:fillRect/>
+                    </a:stretch>
+                  </pic:blipFill>
+                  <pic:spPr>
+                    <a:xfrm>
+                      <a:off x="0" y="0"/>
+                      <a:ext cx="1440000" cy="2963526"/>
+                    </a:xfrm>
+                    <a:prstGeom prst="rect">
+                      <a:avLst/>
+                    </a:prstGeom>
+                  </pic:spPr>
+                </pic:pic>
+              </a:graphicData>
+            </a:graphic>
+          </wp:anchor>
+        </w:drawing>
+      </w:r>
+    </w:p>
+    <w:p>
+      <w:pPr>
+        <w:pStyle w:val="ListParagraph"/>
+      </w:pPr>
+      <w:r>
+        <w:rPr>
+          <w:noProof/>
+        </w:rPr>
+        <mc:AlternateContent>
+          <mc:Choice Requires="wps">
+            <w:drawing>
+              <wp:anchor distT="0" distB="0" distL="114300" distR="114300" simplePos="0" relativeHeight="251659264" behindDoc="0" locked="0" layoutInCell="1" allowOverlap="1" wp14:anchorId="62440442" wp14:editId="5A8FA446">
+                <wp:simplePos x="0" y="0"/>
+                <wp:positionH relativeFrom="column">
+                  <wp:posOffset>452755</wp:posOffset>
+                </wp:positionH>
+                <wp:positionV relativeFrom="paragraph">
+                  <wp:posOffset>201930</wp:posOffset>
+                </wp:positionV>
+                <wp:extent cx="5287010" cy="2242185"/>
+                <wp:effectExtent l="0" t="0" r="27940" b="24765"/>
+                <wp:wrapTopAndBottom/>
+                <wp:docPr id="2" name="Text Box 2"/>
+                <wp:cNvGraphicFramePr/>
+                <a:graphic xmlns:a="http://schemas.openxmlformats.org/drawingml/2006/main">
+                  <a:graphicData uri="http://schemas.microsoft.com/office/word/2010/wordprocessingShape">
+                    <wps:wsp>
+                      <wps:cNvSpPr txBox="1"/>
+                      <wps:spPr>
+                        <a:xfrm>
+                          <a:off x="0" y="0"/>
+                          <a:ext cx="5287010" cy="2242185"/>
+                        </a:xfrm>
+                        <a:prstGeom prst="rect">
+                          <a:avLst/>
+                        </a:prstGeom>
+                        <a:solidFill>
+                          <a:schemeClr val="lt1"/>
+                        </a:solidFill>
+                        <a:ln w="6350">
+                          <a:solidFill>
+                            <a:prstClr val="black"/>
+                          </a:solidFill>
+                        </a:ln>
+                      </wps:spPr>
+                      <wps:txbx>
+                        <w:txbxContent>
+                          <w:p>
+                            <w:pPr>
+                              <w:rPr>
+                                <w:rFonts w:ascii="Courier New" w:eastAsia="Times New Roman" w:hAnsi="Courier New" w:cs="Courier New"/>
+                                <w:color w:val="000000" w:themeColor="text1"/>
+                                <w:sz w:val="18"/>
+                                <w:szCs w:val="18"/>
+                                <w:lang w:eastAsia="en-ID"/>
+                                <w14:shadow w14:blurRad="38100" w14:dist="19050" w14:dir="2700000" w14:sx="100000" w14:sy="100000" w14:kx="0" w14:ky="0" w14:algn="tl">
+                                  <w14:schemeClr w14:val="dk1">
+                                    <w14:alpha w14:val="60000"/>
+                                  </w14:schemeClr>
+                                </w14:shadow>
+                                <w14:textOutline w14:w="0" w14:cap="flat" w14:cmpd="sng" w14:algn="ctr">
+                                  <w14:noFill/>
+                                  <w14:prstDash w14:val="solid"/>
+                                  <w14:round/>
+                                </w14:textOutline>
+                              </w:rPr>
+                            </w:pPr>
+                            <w:r>
+                              <w:rPr>
+                                <w:rFonts w:ascii="Courier New" w:eastAsia="Times New Roman" w:hAnsi="Courier New" w:cs="Courier New"/>
+                                <w:sz w:val="18"/>
+                                <w:szCs w:val="18"/>
+                                <w:lang w:eastAsia="en-ID"/>
+                                <w14:shadow w14:blurRad="38100" w14:dist="19050" w14:dir="2700000" w14:sx="100000" w14:sy="100000" w14:kx="0" w14:ky="0" w14:algn="tl">
+                                  <w14:schemeClr w14:val="dk1">
+                                    <w14:alpha w14:val="60000"/>
+                                  </w14:schemeClr>
+                                </w14:shadow>
+                                <w14:textOutline w14:w="0" w14:cap="flat" w14:cmpd="sng" w14:algn="ctr">
+                                  <w14:noFill/>
+                                  <w14:prstDash w14:val="solid"/>
+                                  <w14:round/>
+                                </w14:textOutline>
+                              </w:rPr>
+                              <w:t xml:space="preserve">Animation </w:t>
+                            </w:r>
+                            <w:proofErr w:type="spellStart"/>
+                            <w:r>
+                              <w:rPr>
+                                <w:rFonts w:ascii="Courier New" w:eastAsia="Times New Roman" w:hAnsi="Courier New" w:cs="Courier New"/>
+                                <w:sz w:val="18"/>
+                                <w:szCs w:val="18"/>
+                                <w:lang w:eastAsia="en-ID"/>
+                                <w14:shadow w14:blurRad="38100" w14:dist="19050" w14:dir="2700000" w14:sx="100000" w14:sy="100000" w14:kx="0" w14:ky="0" w14:algn="tl">
+                                  <w14:schemeClr w14:val="dk1">
+                                    <w14:alpha w14:val="60000"/>
+                                  </w14:schemeClr>
+                                </w14:shadow>
+                                <w14:textOutline w14:w="0" w14:cap="flat" w14:cmpd="sng" w14:algn="ctr">
+                                  <w14:noFill/>
+                                  <w14:prstDash w14:val="solid"/>
+                                  <w14:round/>
+                                </w14:textOutline>
+                              </w:rPr>
+                              <w:t>myAnim</w:t>
+                            </w:r>
+                            <w:proofErr w:type="spellEnd"/>
+                            <w:r>
+                              <w:rPr>
+                                <w:rFonts w:ascii="Courier New" w:eastAsia="Times New Roman" w:hAnsi="Courier New" w:cs="Courier New"/>
+                                <w:sz w:val="18"/>
+                                <w:szCs w:val="18"/>
+                                <w:lang w:eastAsia="en-ID"/>
+                                <w14:shadow w14:blurRad="38100" w14:dist="19050" w14:dir="2700000" w14:sx="100000" w14:sy="100000" w14:kx="0" w14:ky="0" w14:algn="tl">
+                                  <w14:schemeClr w14:val="dk1">
+                                    <w14:alpha w14:val="60000"/>
+                                  </w14:schemeClr>
+                                </w14:shadow>
+                                <w14:textOutline w14:w="0" w14:cap="flat" w14:cmpd="sng" w14:algn="ctr">
+                                  <w14:noFill/>
+                                  <w14:prstDash w14:val="solid"/>
+                                  <w14:round/>
+                                </w14:textOutline>
+                              </w:rPr>
+                              <w:t xml:space="preserve"> = </w:t>
+                            </w:r>
+                            <w:proofErr w:type="spellStart"/>
+                            <w:r>
+                              <w:rPr>
+                                <w:rFonts w:ascii="Courier New" w:eastAsia="Times New Roman" w:hAnsi="Courier New" w:cs="Courier New"/>
+                                <w:sz w:val="18"/>
+                                <w:szCs w:val="18"/>
+                                <w:lang w:eastAsia="en-ID"/>
+                                <w14:shadow w14:blurRad="38100" w14:dist="19050" w14:dir="2700000" w14:sx="100000" w14:sy="100000" w14:kx="0" w14:ky="0" w14:algn="tl">
+                                  <w14:schemeClr w14:val="dk1">
+                                    <w14:alpha w14:val="60000"/>
+                                  </w14:schemeClr>
+                                </w14:shadow>
+                                <w14:textOutline w14:w="0" w14:cap="flat" w14:cmpd="sng" w14:algn="ctr">
+                                  <w14:noFill/>
+                                  <w14:prstDash w14:val="solid"/>
+                                  <w14:round/>
+                                </w14:textOutline>
+                              </w:rPr>
+                              <w:t>AnimationUtils.</w:t>
+                            </w:r>
+                            <w:r>
+                              <w:rPr>
+                                <w:rFonts w:ascii="Courier New" w:eastAsia="Times New Roman" w:hAnsi="Courier New" w:cs="Courier New"/>
+                                <w:i/>
+                                <w:iCs/>
+                                <w:sz w:val="18"/>
+                                <w:szCs w:val="18"/>
+                                <w:lang w:eastAsia="en-ID"/>
+                                <w14:shadow w14:blurRad="38100" w14:dist="19050" w14:dir="2700000" w14:sx="100000" w14:sy="100000" w14:kx="0" w14:ky="0" w14:algn="tl">
+                                  <w14:schemeClr w14:val="dk1">
+                                    <w14:alpha w14:val="60000"/>
+                                  </w14:schemeClr>
+                                </w14:shadow>
+                                <w14:textOutline w14:w="0" w14:cap="flat" w14:cmpd="sng" w14:algn="ctr">
+                                  <w14:noFill/>
+                                  <w14:prstDash w14:val="solid"/>
+                                  <w14:round/>
+                                </w14:textOutline>
+                              </w:rPr>
+                              <w:t>loadAnimation</w:t>
+                            </w:r>
+                            <w:proofErr w:type="spellEnd"/>
+                            <w:r>
+                              <w:rPr>
+                                <w:rFonts w:ascii="Courier New" w:eastAsia="Times New Roman" w:hAnsi="Courier New" w:cs="Courier New"/>
+                                <w:sz w:val="18"/>
+                                <w:szCs w:val="18"/>
+                                <w:lang w:eastAsia="en-ID"/>
+                                <w14:shadow w14:blurRad="38100" w14:dist="19050" w14:dir="2700000" w14:sx="100000" w14:sy="100000" w14:kx="0" w14:ky="0" w14:algn="tl">
+                                  <w14:schemeClr w14:val="dk1">
+                                    <w14:alpha w14:val="60000"/>
+                                  </w14:schemeClr>
+                                </w14:shadow>
+                                <w14:textOutline w14:w="0" w14:cap="flat" w14:cmpd="sng" w14:algn="ctr">
+                                  <w14:noFill/>
+                                  <w14:prstDash w14:val="solid"/>
+                                  <w14:round/>
+                                </w14:textOutline>
+                              </w:rPr>
+                              <w:t xml:space="preserve">(this, </w:t>
+                            </w:r>
+                            <w:proofErr w:type="spellStart"/>
+                            <w:proofErr w:type="gramStart"/>
+                            <w:r>
+                              <w:rPr>
+                                <w:rFonts w:ascii="Courier New" w:eastAsia="Times New Roman" w:hAnsi="Courier New" w:cs="Courier New"/>
+                                <w:sz w:val="18"/>
+                                <w:szCs w:val="18"/>
+                                <w:lang w:eastAsia="en-ID"/>
+                                <w14:shadow w14:blurRad="38100" w14:dist="19050" w14:dir="2700000" w14:sx="100000" w14:sy="100000" w14:kx="0" w14:ky="0" w14:algn="tl">
+                                  <w14:schemeClr w14:val="dk1">
+                                    <w14:alpha w14:val="60000"/>
+                                  </w14:schemeClr>
+                                </w14:shadow>
+                                <w14:textOutline w14:w="0" w14:cap="flat" w14:cmpd="sng" w14:algn="ctr">
+                                  <w14:noFill/>
+                                  <w14:prstDash w14:val="solid"/>
+                                  <w14:round/>
+                                </w14:textOutline>
+                              </w:rPr>
+                              <w:t>R.anim</w:t>
+                            </w:r>
+                            <w:proofErr w:type="gramEnd"/>
+                            <w:r>
+                              <w:rPr>
+                                <w:rFonts w:ascii="Courier New" w:eastAsia="Times New Roman" w:hAnsi="Courier New" w:cs="Courier New"/>
+                                <w:sz w:val="18"/>
+                                <w:szCs w:val="18"/>
+                                <w:lang w:eastAsia="en-ID"/>
+                                <w14:shadow w14:blurRad="38100" w14:dist="19050" w14:dir="2700000" w14:sx="100000" w14:sy="100000" w14:kx="0" w14:ky="0" w14:algn="tl">
+                                  <w14:schemeClr w14:val="dk1">
+                                    <w14:alpha w14:val="60000"/>
+                                  </w14:schemeClr>
+                                </w14:shadow>
+                                <w14:textOutline w14:w="0" w14:cap="flat" w14:cmpd="sng" w14:algn="ctr">
+                                  <w14:noFill/>
+                                  <w14:prstDash w14:val="solid"/>
+                                  <w14:round/>
+                                </w14:textOutline>
+                              </w:rPr>
+                              <w:t>.</w:t>
+                            </w:r>
+                            <w:r>
+                              <w:rPr>
+                                <w:rFonts w:ascii="Courier New" w:eastAsia="Times New Roman" w:hAnsi="Courier New" w:cs="Courier New"/>
+                                <w:i/>
+                                <w:iCs/>
+                                <w:sz w:val="18"/>
+                                <w:szCs w:val="18"/>
+                                <w:lang w:eastAsia="en-ID"/>
+                                <w14:shadow w14:blurRad="38100" w14:dist="19050" w14:dir="2700000" w14:sx="100000" w14:sy="100000" w14:kx="0" w14:ky="0" w14:algn="tl">
+                                  <w14:schemeClr w14:val="dk1">
+                                    <w14:alpha w14:val="60000"/>
+                                  </w14:schemeClr>
+                                </w14:shadow>
+                                <w14:textOutline w14:w="0" w14:cap="flat" w14:cmpd="sng" w14:algn="ctr">
+                                  <w14:noFill/>
+                                  <w14:prstDash w14:val="solid"/>
+                                  <w14:round/>
+                                </w14:textOutline>
+                              </w:rPr>
+                              <w:t>transition</w:t>
+                            </w:r>
+                            <w:proofErr w:type="spellEnd"/>
+                            <w:r>
+                              <w:rPr>
+                                <w:rFonts w:ascii="Courier New" w:eastAsia="Times New Roman" w:hAnsi="Courier New" w:cs="Courier New"/>
+                                <w:sz w:val="18"/>
+                                <w:szCs w:val="18"/>
+                                <w:lang w:eastAsia="en-ID"/>
+                                <w14:shadow w14:blurRad="38100" w14:dist="19050" w14:dir="2700000" w14:sx="100000" w14:sy="100000" w14:kx="0" w14:ky="0" w14:algn="tl">
+                                  <w14:schemeClr w14:val="dk1">
+                                    <w14:alpha w14:val="60000"/>
+                                  </w14:schemeClr>
+                                </w14:shadow>
+                                <w14:textOutline w14:w="0" w14:cap="flat" w14:cmpd="sng" w14:algn="ctr">
+                                  <w14:noFill/>
+                                  <w14:prstDash w14:val="solid"/>
+                                  <w14:round/>
+                                </w14:textOutline>
+                              </w:rPr>
+                              <w:t>);</w:t>
+                            </w:r>
+                            <w:r>
+                              <w:rPr>
+                                <w:rFonts w:ascii="Courier New" w:eastAsia="Times New Roman" w:hAnsi="Courier New" w:cs="Courier New"/>
+                                <w:sz w:val="18"/>
+                                <w:szCs w:val="18"/>
+                                <w:lang w:eastAsia="en-ID"/>
+                                <w14:shadow w14:blurRad="38100" w14:dist="19050" w14:dir="2700000" w14:sx="100000" w14:sy="100000" w14:kx="0" w14:ky="0" w14:algn="tl">
+                                  <w14:schemeClr w14:val="dk1">
+                                    <w14:alpha w14:val="60000"/>
+                                  </w14:schemeClr>
+                                </w14:shadow>
+                                <w14:textOutline w14:w="0" w14:cap="flat" w14:cmpd="sng" w14:algn="ctr">
+                                  <w14:noFill/>
+                                  <w14:prstDash w14:val="solid"/>
+                                  <w14:round/>
+                                </w14:textOutline>
+                              </w:rPr>
+                              <w:br/>
+                            </w:r>
+                            <w:proofErr w:type="spellStart"/>
+                            <w:r>
+                              <w:rPr>
+                                <w:rFonts w:ascii="Courier New" w:eastAsia="Times New Roman" w:hAnsi="Courier New" w:cs="Courier New"/>
+                                <w:sz w:val="18"/>
+                                <w:szCs w:val="18"/>
+                                <w:lang w:eastAsia="en-ID"/>
+                                <w14:shadow w14:blurRad="38100" w14:dist="19050" w14:dir="2700000" w14:sx="100000" w14:sy="100000" w14:kx="0" w14:ky="0" w14:algn="tl">
+                                  <w14:schemeClr w14:val="dk1">
+                                    <w14:alpha w14:val="60000"/>
+                                  </w14:schemeClr>
+                                </w14:shadow>
+                                <w14:textOutline w14:w="0" w14:cap="flat" w14:cmpd="sng" w14:algn="ctr">
+                                  <w14:noFill/>
+                                  <w14:prstDash w14:val="solid"/>
+                                  <w14:round/>
+                                </w14:textOutline>
+                              </w:rPr>
+                              <w:t>iv_splashLogo.startAnimation</w:t>
+                            </w:r>
+                            <w:proofErr w:type="spellEnd"/>
+                            <w:r>
+                              <w:rPr>
+                                <w:rFonts w:ascii="Courier New" w:eastAsia="Times New Roman" w:hAnsi="Courier New" w:cs="Courier New"/>
+                                <w:sz w:val="18"/>
+                                <w:szCs w:val="18"/>
+                                <w:lang w:eastAsia="en-ID"/>
+                                <w14:shadow w14:blurRad="38100" w14:dist="19050" w14:dir="2700000" w14:sx="100000" w14:sy="100000" w14:kx="0" w14:ky="0" w14:algn="tl">
+                                  <w14:schemeClr w14:val="dk1">
+                                    <w14:alpha w14:val="60000"/>
+                                  </w14:schemeClr>
+                                </w14:shadow>
+                                <w14:textOutline w14:w="0" w14:cap="flat" w14:cmpd="sng" w14:algn="ctr">
+                                  <w14:noFill/>
+                                  <w14:prstDash w14:val="solid"/>
+                                  <w14:round/>
+                                </w14:textOutline>
+                              </w:rPr>
+                              <w:t>(</w:t>
+                            </w:r>
+                            <w:proofErr w:type="spellStart"/>
+                            <w:r>
+                              <w:rPr>
+                                <w:rFonts w:ascii="Courier New" w:eastAsia="Times New Roman" w:hAnsi="Courier New" w:cs="Courier New"/>
+                                <w:sz w:val="18"/>
+                                <w:szCs w:val="18"/>
+                                <w:lang w:eastAsia="en-ID"/>
+                                <w14:shadow w14:blurRad="38100" w14:dist="19050" w14:dir="2700000" w14:sx="100000" w14:sy="100000" w14:kx="0" w14:ky="0" w14:algn="tl">
+                                  <w14:schemeClr w14:val="dk1">
+                                    <w14:alpha w14:val="60000"/>
+                                  </w14:schemeClr>
+                                </w14:shadow>
+                                <w14:textOutline w14:w="0" w14:cap="flat" w14:cmpd="sng" w14:algn="ctr">
+                                  <w14:noFill/>
+                                  <w14:prstDash w14:val="solid"/>
+                                  <w14:round/>
+                                </w14:textOutline>
+                              </w:rPr>
+                              <w:t>myAnim</w:t>
+                            </w:r>
+                            <w:proofErr w:type="spellEnd"/>
+                            <w:r>
+                              <w:rPr>
+                                <w:rFonts w:ascii="Courier New" w:eastAsia="Times New Roman" w:hAnsi="Courier New" w:cs="Courier New"/>
+                                <w:sz w:val="18"/>
+                                <w:szCs w:val="18"/>
+                                <w:lang w:eastAsia="en-ID"/>
+                                <w14:shadow w14:blurRad="38100" w14:dist="19050" w14:dir="2700000" w14:sx="100000" w14:sy="100000" w14:kx="0" w14:ky="0" w14:algn="tl">
+                                  <w14:schemeClr w14:val="dk1">
+                                    <w14:alpha w14:val="60000"/>
+                                  </w14:schemeClr>
+                                </w14:shadow>
+                                <w14:textOutline w14:w="0" w14:cap="flat" w14:cmpd="sng" w14:algn="ctr">
+                                  <w14:noFill/>
+                                  <w14:prstDash w14:val="solid"/>
+                                  <w14:round/>
+                                </w14:textOutline>
+                              </w:rPr>
+                              <w:t>);</w:t>
+                            </w:r>
+                            <w:r>
+                              <w:rPr>
+                                <w:rFonts w:ascii="Courier New" w:eastAsia="Times New Roman" w:hAnsi="Courier New" w:cs="Courier New"/>
+                                <w:sz w:val="18"/>
+                                <w:szCs w:val="18"/>
+                                <w:lang w:eastAsia="en-ID"/>
+                                <w14:shadow w14:blurRad="38100" w14:dist="19050" w14:dir="2700000" w14:sx="100000" w14:sy="100000" w14:kx="0" w14:ky="0" w14:algn="tl">
+                                  <w14:schemeClr w14:val="dk1">
+                                    <w14:alpha w14:val="60000"/>
+                                  </w14:schemeClr>
+                                </w14:shadow>
+                                <w14:textOutline w14:w="0" w14:cap="flat" w14:cmpd="sng" w14:algn="ctr">
+                                  <w14:noFill/>
+                                  <w14:prstDash w14:val="solid"/>
+                                  <w14:round/>
+                                </w14:textOutline>
+                              </w:rPr>
+                              <w:br/>
+                            </w:r>
+                            <w:r>
+                              <w:rPr>
+                                <w:rFonts w:ascii="Courier New" w:eastAsia="Times New Roman" w:hAnsi="Courier New" w:cs="Courier New"/>
+                                <w:sz w:val="18"/>
+                                <w:szCs w:val="18"/>
+                                <w:lang w:eastAsia="en-ID"/>
+                                <w14:shadow w14:blurRad="38100" w14:dist="19050" w14:dir="2700000" w14:sx="100000" w14:sy="100000" w14:kx="0" w14:ky="0" w14:algn="tl">
+                                  <w14:schemeClr w14:val="dk1">
+                                    <w14:alpha w14:val="60000"/>
+                                  </w14:schemeClr>
+                                </w14:shadow>
+                                <w14:textOutline w14:w="0" w14:cap="flat" w14:cmpd="sng" w14:algn="ctr">
+                                  <w14:noFill/>
+                                  <w14:prstDash w14:val="solid"/>
+                                  <w14:round/>
+                                </w14:textOutline>
+                              </w:rPr>
+                              <w:br/>
+                              <w:t>new Handler().</w:t>
+                            </w:r>
+                            <w:proofErr w:type="spellStart"/>
+                            <w:r>
+                              <w:rPr>
+                                <w:rFonts w:ascii="Courier New" w:eastAsia="Times New Roman" w:hAnsi="Courier New" w:cs="Courier New"/>
+                                <w:sz w:val="18"/>
+                                <w:szCs w:val="18"/>
+                                <w:lang w:eastAsia="en-ID"/>
+                                <w14:shadow w14:blurRad="38100" w14:dist="19050" w14:dir="2700000" w14:sx="100000" w14:sy="100000" w14:kx="0" w14:ky="0" w14:algn="tl">
+                                  <w14:schemeClr w14:val="dk1">
+                                    <w14:alpha w14:val="60000"/>
+                                  </w14:schemeClr>
+                                </w14:shadow>
+                                <w14:textOutline w14:w="0" w14:cap="flat" w14:cmpd="sng" w14:algn="ctr">
+                                  <w14:noFill/>
+                                  <w14:prstDash w14:val="solid"/>
+                                  <w14:round/>
+                                </w14:textOutline>
+                              </w:rPr>
+                              <w:t>postDelayed</w:t>
+                            </w:r>
+                            <w:proofErr w:type="spellEnd"/>
+                            <w:r>
+                              <w:rPr>
+                                <w:rFonts w:ascii="Courier New" w:eastAsia="Times New Roman" w:hAnsi="Courier New" w:cs="Courier New"/>
+                                <w:sz w:val="18"/>
+                                <w:szCs w:val="18"/>
+                                <w:lang w:eastAsia="en-ID"/>
+                                <w14:shadow w14:blurRad="38100" w14:dist="19050" w14:dir="2700000" w14:sx="100000" w14:sy="100000" w14:kx="0" w14:ky="0" w14:algn="tl">
+                                  <w14:schemeClr w14:val="dk1">
+                                    <w14:alpha w14:val="60000"/>
+                                  </w14:schemeClr>
+                                </w14:shadow>
+                                <w14:textOutline w14:w="0" w14:cap="flat" w14:cmpd="sng" w14:algn="ctr">
+                                  <w14:noFill/>
+                                  <w14:prstDash w14:val="solid"/>
+                                  <w14:round/>
+                                </w14:textOutline>
+                              </w:rPr>
+                              <w:t>(new Runnable() {</w:t>
+                            </w:r>
+                            <w:r>
+                              <w:rPr>
+                                <w:rFonts w:ascii="Courier New" w:eastAsia="Times New Roman" w:hAnsi="Courier New" w:cs="Courier New"/>
+                                <w:sz w:val="18"/>
+                                <w:szCs w:val="18"/>
+                                <w:lang w:eastAsia="en-ID"/>
+                                <w14:shadow w14:blurRad="38100" w14:dist="19050" w14:dir="2700000" w14:sx="100000" w14:sy="100000" w14:kx="0" w14:ky="0" w14:algn="tl">
+                                  <w14:schemeClr w14:val="dk1">
+                                    <w14:alpha w14:val="60000"/>
+                                  </w14:schemeClr>
+                                </w14:shadow>
+                                <w14:textOutline w14:w="0" w14:cap="flat" w14:cmpd="sng" w14:algn="ctr">
+                                  <w14:noFill/>
+                                  <w14:prstDash w14:val="solid"/>
+                                  <w14:round/>
+                                </w14:textOutline>
+                              </w:rPr>
+                              <w:br/>
+                              <w:t xml:space="preserve">    @Override</w:t>
+                            </w:r>
+                            <w:r>
+                              <w:rPr>
+                                <w:rFonts w:ascii="Courier New" w:eastAsia="Times New Roman" w:hAnsi="Courier New" w:cs="Courier New"/>
+                                <w:sz w:val="18"/>
+                                <w:szCs w:val="18"/>
+                                <w:lang w:eastAsia="en-ID"/>
+                                <w14:shadow w14:blurRad="38100" w14:dist="19050" w14:dir="2700000" w14:sx="100000" w14:sy="100000" w14:kx="0" w14:ky="0" w14:algn="tl">
+                                  <w14:schemeClr w14:val="dk1">
+                                    <w14:alpha w14:val="60000"/>
+                                  </w14:schemeClr>
+                                </w14:shadow>
+                                <w14:textOutline w14:w="0" w14:cap="flat" w14:cmpd="sng" w14:algn="ctr">
+                                  <w14:noFill/>
+                                  <w14:prstDash w14:val="solid"/>
+                                  <w14:round/>
+                                </w14:textOutline>
+                              </w:rPr>
+                              <w:br/>
+                              <w:t xml:space="preserve">    public void run() {</w:t>
+                            </w:r>
+                            <w:r>
+                              <w:rPr>
+                                <w:rFonts w:ascii="Courier New" w:eastAsia="Times New Roman" w:hAnsi="Courier New" w:cs="Courier New"/>
+                                <w:sz w:val="18"/>
+                                <w:szCs w:val="18"/>
+                                <w:lang w:eastAsia="en-ID"/>
+                                <w14:shadow w14:blurRad="38100" w14:dist="19050" w14:dir="2700000" w14:sx="100000" w14:sy="100000" w14:kx="0" w14:ky="0" w14:algn="tl">
+                                  <w14:schemeClr w14:val="dk1">
+                                    <w14:alpha w14:val="60000"/>
+                                  </w14:schemeClr>
+                                </w14:shadow>
+                                <w14:textOutline w14:w="0" w14:cap="flat" w14:cmpd="sng" w14:algn="ctr">
+                                  <w14:noFill/>
+                                  <w14:prstDash w14:val="solid"/>
+                                  <w14:round/>
+                                </w14:textOutline>
+                              </w:rPr>
+                              <w:br/>
+                              <w:t xml:space="preserve">        Intent </w:t>
+                            </w:r>
+                            <w:proofErr w:type="spellStart"/>
+                            <w:r>
+                              <w:rPr>
+                                <w:rFonts w:ascii="Courier New" w:eastAsia="Times New Roman" w:hAnsi="Courier New" w:cs="Courier New"/>
+                                <w:sz w:val="18"/>
+                                <w:szCs w:val="18"/>
+                                <w:lang w:eastAsia="en-ID"/>
+                                <w14:shadow w14:blurRad="38100" w14:dist="19050" w14:dir="2700000" w14:sx="100000" w14:sy="100000" w14:kx="0" w14:ky="0" w14:algn="tl">
+                                  <w14:schemeClr w14:val="dk1">
+                                    <w14:alpha w14:val="60000"/>
+                                  </w14:schemeClr>
+                                </w14:shadow>
+                                <w14:textOutline w14:w="0" w14:cap="flat" w14:cmpd="sng" w14:algn="ctr">
+                                  <w14:noFill/>
+                                  <w14:prstDash w14:val="solid"/>
+                                  <w14:round/>
+                                </w14:textOutline>
+                              </w:rPr>
+                              <w:t>homeIntent</w:t>
+                            </w:r>
+                            <w:proofErr w:type="spellEnd"/>
+                            <w:r>
+                              <w:rPr>
+                                <w:rFonts w:ascii="Courier New" w:eastAsia="Times New Roman" w:hAnsi="Courier New" w:cs="Courier New"/>
+                                <w:sz w:val="18"/>
+                                <w:szCs w:val="18"/>
+                                <w:lang w:eastAsia="en-ID"/>
+                                <w14:shadow w14:blurRad="38100" w14:dist="19050" w14:dir="2700000" w14:sx="100000" w14:sy="100000" w14:kx="0" w14:ky="0" w14:algn="tl">
+                                  <w14:schemeClr w14:val="dk1">
+                                    <w14:alpha w14:val="60000"/>
+                                  </w14:schemeClr>
+                                </w14:shadow>
+                                <w14:textOutline w14:w="0" w14:cap="flat" w14:cmpd="sng" w14:algn="ctr">
+                                  <w14:noFill/>
+                                  <w14:prstDash w14:val="solid"/>
+                                  <w14:round/>
+                                </w14:textOutline>
+                              </w:rPr>
+                              <w:t xml:space="preserve"> = new Intent(</w:t>
+                            </w:r>
+                            <w:proofErr w:type="spellStart"/>
+                            <w:r>
+                              <w:rPr>
+                                <w:rFonts w:ascii="Courier New" w:eastAsia="Times New Roman" w:hAnsi="Courier New" w:cs="Courier New"/>
+                                <w:sz w:val="18"/>
+                                <w:szCs w:val="18"/>
+                                <w:lang w:eastAsia="en-ID"/>
+                                <w14:shadow w14:blurRad="38100" w14:dist="19050" w14:dir="2700000" w14:sx="100000" w14:sy="100000" w14:kx="0" w14:ky="0" w14:algn="tl">
+                                  <w14:schemeClr w14:val="dk1">
+                                    <w14:alpha w14:val="60000"/>
+                                  </w14:schemeClr>
+                                </w14:shadow>
+                                <w14:textOutline w14:w="0" w14:cap="flat" w14:cmpd="sng" w14:algn="ctr">
+                                  <w14:noFill/>
+                                  <w14:prstDash w14:val="solid"/>
+                                  <w14:round/>
+                                </w14:textOutline>
+                              </w:rPr>
+                              <w:t>Splashscreen.this</w:t>
+                            </w:r>
+                            <w:proofErr w:type="spellEnd"/>
+                            <w:r>
+                              <w:rPr>
+                                <w:rFonts w:ascii="Courier New" w:eastAsia="Times New Roman" w:hAnsi="Courier New" w:cs="Courier New"/>
+                                <w:sz w:val="18"/>
+                                <w:szCs w:val="18"/>
+                                <w:lang w:eastAsia="en-ID"/>
+                                <w14:shadow w14:blurRad="38100" w14:dist="19050" w14:dir="2700000" w14:sx="100000" w14:sy="100000" w14:kx="0" w14:ky="0" w14:algn="tl">
+                                  <w14:schemeClr w14:val="dk1">
+                                    <w14:alpha w14:val="60000"/>
+                                  </w14:schemeClr>
+                                </w14:shadow>
+                                <w14:textOutline w14:w="0" w14:cap="flat" w14:cmpd="sng" w14:algn="ctr">
+                                  <w14:noFill/>
+                                  <w14:prstDash w14:val="solid"/>
+                                  <w14:round/>
+                                </w14:textOutline>
+                              </w:rPr>
+                              <w:t xml:space="preserve">, </w:t>
+                            </w:r>
+                            <w:proofErr w:type="spellStart"/>
+                            <w:r>
+                              <w:rPr>
+                                <w:rFonts w:ascii="Courier New" w:eastAsia="Times New Roman" w:hAnsi="Courier New" w:cs="Courier New"/>
+                                <w:sz w:val="18"/>
+                                <w:szCs w:val="18"/>
+                                <w:lang w:eastAsia="en-ID"/>
+                                <w14:shadow w14:blurRad="38100" w14:dist="19050" w14:dir="2700000" w14:sx="100000" w14:sy="100000" w14:kx="0" w14:ky="0" w14:algn="tl">
+                                  <w14:schemeClr w14:val="dk1">
+                                    <w14:alpha w14:val="60000"/>
+                                  </w14:schemeClr>
+                                </w14:shadow>
+                                <w14:textOutline w14:w="0" w14:cap="flat" w14:cmpd="sng" w14:algn="ctr">
+                                  <w14:noFill/>
+                                  <w14:prstDash w14:val="solid"/>
+                                  <w14:round/>
+                                </w14:textOutline>
+                              </w:rPr>
+                              <w:t>MainActivity.class</w:t>
+                            </w:r>
+                            <w:proofErr w:type="spellEnd"/>
+                            <w:r>
+                              <w:rPr>
+                                <w:rFonts w:ascii="Courier New" w:eastAsia="Times New Roman" w:hAnsi="Courier New" w:cs="Courier New"/>
+                                <w:sz w:val="18"/>
+                                <w:szCs w:val="18"/>
+                                <w:lang w:eastAsia="en-ID"/>
+                                <w14:shadow w14:blurRad="38100" w14:dist="19050" w14:dir="2700000" w14:sx="100000" w14:sy="100000" w14:kx="0" w14:ky="0" w14:algn="tl">
+                                  <w14:schemeClr w14:val="dk1">
+                                    <w14:alpha w14:val="60000"/>
+                                  </w14:schemeClr>
+                                </w14:shadow>
+                                <w14:textOutline w14:w="0" w14:cap="flat" w14:cmpd="sng" w14:algn="ctr">
+                                  <w14:noFill/>
+                                  <w14:prstDash w14:val="solid"/>
+                                  <w14:round/>
+                                </w14:textOutline>
+                              </w:rPr>
+                              <w:t>);</w:t>
+                            </w:r>
+                            <w:r>
+                              <w:rPr>
+                                <w:rFonts w:ascii="Courier New" w:eastAsia="Times New Roman" w:hAnsi="Courier New" w:cs="Courier New"/>
+                                <w:sz w:val="18"/>
+                                <w:szCs w:val="18"/>
+                                <w:lang w:eastAsia="en-ID"/>
+                                <w14:shadow w14:blurRad="38100" w14:dist="19050" w14:dir="2700000" w14:sx="100000" w14:sy="100000" w14:kx="0" w14:ky="0" w14:algn="tl">
+                                  <w14:schemeClr w14:val="dk1">
+                                    <w14:alpha w14:val="60000"/>
+                                  </w14:schemeClr>
+                                </w14:shadow>
+                                <w14:textOutline w14:w="0" w14:cap="flat" w14:cmpd="sng" w14:algn="ctr">
+                                  <w14:noFill/>
+                                  <w14:prstDash w14:val="solid"/>
+                                  <w14:round/>
+                                </w14:textOutline>
+                              </w:rPr>
+                              <w:br/>
+                              <w:t xml:space="preserve">        </w:t>
+                            </w:r>
+                            <w:proofErr w:type="spellStart"/>
+                            <w:r>
+                              <w:rPr>
+                                <w:rFonts w:ascii="Courier New" w:eastAsia="Times New Roman" w:hAnsi="Courier New" w:cs="Courier New"/>
+                                <w:sz w:val="18"/>
+                                <w:szCs w:val="18"/>
+                                <w:lang w:eastAsia="en-ID"/>
+                                <w14:shadow w14:blurRad="38100" w14:dist="19050" w14:dir="2700000" w14:sx="100000" w14:sy="100000" w14:kx="0" w14:ky="0" w14:algn="tl">
+                                  <w14:schemeClr w14:val="dk1">
+                                    <w14:alpha w14:val="60000"/>
+                                  </w14:schemeClr>
+                                </w14:shadow>
+                                <w14:textOutline w14:w="0" w14:cap="flat" w14:cmpd="sng" w14:algn="ctr">
+                                  <w14:noFill/>
+                                  <w14:prstDash w14:val="solid"/>
+                                  <w14:round/>
+                                </w14:textOutline>
+                              </w:rPr>
+                              <w:t>homeIntent.putExtra</w:t>
+                            </w:r>
+                            <w:proofErr w:type="spellEnd"/>
+                            <w:r>
+                              <w:rPr>
+                                <w:rFonts w:ascii="Courier New" w:eastAsia="Times New Roman" w:hAnsi="Courier New" w:cs="Courier New"/>
+                                <w:sz w:val="18"/>
+                                <w:szCs w:val="18"/>
+                                <w:lang w:eastAsia="en-ID"/>
+                                <w14:shadow w14:blurRad="38100" w14:dist="19050" w14:dir="2700000" w14:sx="100000" w14:sy="100000" w14:kx="0" w14:ky="0" w14:algn="tl">
+                                  <w14:schemeClr w14:val="dk1">
+                                    <w14:alpha w14:val="60000"/>
+                                  </w14:schemeClr>
+                                </w14:shadow>
+                                <w14:textOutline w14:w="0" w14:cap="flat" w14:cmpd="sng" w14:algn="ctr">
+                                  <w14:noFill/>
+                                  <w14:prstDash w14:val="solid"/>
+                                  <w14:round/>
+                                </w14:textOutline>
+                              </w:rPr>
+                              <w:t>("</w:t>
+                            </w:r>
+                            <w:proofErr w:type="spellStart"/>
+                            <w:r>
+                              <w:rPr>
+                                <w:rFonts w:ascii="Courier New" w:eastAsia="Times New Roman" w:hAnsi="Courier New" w:cs="Courier New"/>
+                                <w:sz w:val="18"/>
+                                <w:szCs w:val="18"/>
+                                <w:lang w:eastAsia="en-ID"/>
+                                <w14:shadow w14:blurRad="38100" w14:dist="19050" w14:dir="2700000" w14:sx="100000" w14:sy="100000" w14:kx="0" w14:ky="0" w14:algn="tl">
+                                  <w14:schemeClr w14:val="dk1">
+                                    <w14:alpha w14:val="60000"/>
+                                  </w14:schemeClr>
+                                </w14:shadow>
+                                <w14:textOutline w14:w="0" w14:cap="flat" w14:cmpd="sng" w14:algn="ctr">
+                                  <w14:noFill/>
+                                  <w14:prstDash w14:val="solid"/>
+                                  <w14:round/>
+                                </w14:textOutline>
+                              </w:rPr>
+                              <w:t>backValue</w:t>
+                            </w:r>
+                            <w:proofErr w:type="spellEnd"/>
+                            <w:r>
+                              <w:rPr>
+                                <w:rFonts w:ascii="Courier New" w:eastAsia="Times New Roman" w:hAnsi="Courier New" w:cs="Courier New"/>
+                                <w:sz w:val="18"/>
+                                <w:szCs w:val="18"/>
+                                <w:lang w:eastAsia="en-ID"/>
+                                <w14:shadow w14:blurRad="38100" w14:dist="19050" w14:dir="2700000" w14:sx="100000" w14:sy="100000" w14:kx="0" w14:ky="0" w14:algn="tl">
+                                  <w14:schemeClr w14:val="dk1">
+                                    <w14:alpha w14:val="60000"/>
+                                  </w14:schemeClr>
+                                </w14:shadow>
+                                <w14:textOutline w14:w="0" w14:cap="flat" w14:cmpd="sng" w14:algn="ctr">
+                                  <w14:noFill/>
+                                  <w14:prstDash w14:val="solid"/>
+                                  <w14:round/>
+                                </w14:textOutline>
+                              </w:rPr>
+                              <w:t>", "");</w:t>
+                            </w:r>
+                            <w:r>
+                              <w:rPr>
+                                <w:rFonts w:ascii="Courier New" w:eastAsia="Times New Roman" w:hAnsi="Courier New" w:cs="Courier New"/>
+                                <w:sz w:val="18"/>
+                                <w:szCs w:val="18"/>
+                                <w:lang w:eastAsia="en-ID"/>
+                                <w14:shadow w14:blurRad="38100" w14:dist="19050" w14:dir="2700000" w14:sx="100000" w14:sy="100000" w14:kx="0" w14:ky="0" w14:algn="tl">
+                                  <w14:schemeClr w14:val="dk1">
+                                    <w14:alpha w14:val="60000"/>
+                                  </w14:schemeClr>
+                                </w14:shadow>
+                                <w14:textOutline w14:w="0" w14:cap="flat" w14:cmpd="sng" w14:algn="ctr">
+                                  <w14:noFill/>
+                                  <w14:prstDash w14:val="solid"/>
+                                  <w14:round/>
+                                </w14:textOutline>
+                              </w:rPr>
+                              <w:br/>
+                              <w:t xml:space="preserve">        </w:t>
+                            </w:r>
+                            <w:proofErr w:type="spellStart"/>
+                            <w:r>
+                              <w:rPr>
+                                <w:rFonts w:ascii="Courier New" w:eastAsia="Times New Roman" w:hAnsi="Courier New" w:cs="Courier New"/>
+                                <w:sz w:val="18"/>
+                                <w:szCs w:val="18"/>
+                                <w:lang w:eastAsia="en-ID"/>
+                                <w14:shadow w14:blurRad="38100" w14:dist="19050" w14:dir="2700000" w14:sx="100000" w14:sy="100000" w14:kx="0" w14:ky="0" w14:algn="tl">
+                                  <w14:schemeClr w14:val="dk1">
+                                    <w14:alpha w14:val="60000"/>
+                                  </w14:schemeClr>
+                                </w14:shadow>
+                                <w14:textOutline w14:w="0" w14:cap="flat" w14:cmpd="sng" w14:algn="ctr">
+                                  <w14:noFill/>
+                                  <w14:prstDash w14:val="solid"/>
+                                  <w14:round/>
+                                </w14:textOutline>
+                              </w:rPr>
+                              <w:t>startActivity</w:t>
+                            </w:r>
+                            <w:proofErr w:type="spellEnd"/>
+                            <w:r>
+                              <w:rPr>
+                                <w:rFonts w:ascii="Courier New" w:eastAsia="Times New Roman" w:hAnsi="Courier New" w:cs="Courier New"/>
+                                <w:sz w:val="18"/>
+                                <w:szCs w:val="18"/>
+                                <w:lang w:eastAsia="en-ID"/>
+                                <w14:shadow w14:blurRad="38100" w14:dist="19050" w14:dir="2700000" w14:sx="100000" w14:sy="100000" w14:kx="0" w14:ky="0" w14:algn="tl">
+                                  <w14:schemeClr w14:val="dk1">
+                                    <w14:alpha w14:val="60000"/>
+                                  </w14:schemeClr>
+                                </w14:shadow>
+                                <w14:textOutline w14:w="0" w14:cap="flat" w14:cmpd="sng" w14:algn="ctr">
+                                  <w14:noFill/>
+                                  <w14:prstDash w14:val="solid"/>
+                                  <w14:round/>
+                                </w14:textOutline>
+                              </w:rPr>
+                              <w:t>(</w:t>
+                            </w:r>
+                            <w:proofErr w:type="spellStart"/>
+                            <w:r>
+                              <w:rPr>
+                                <w:rFonts w:ascii="Courier New" w:eastAsia="Times New Roman" w:hAnsi="Courier New" w:cs="Courier New"/>
+                                <w:sz w:val="18"/>
+                                <w:szCs w:val="18"/>
+                                <w:lang w:eastAsia="en-ID"/>
+                                <w14:shadow w14:blurRad="38100" w14:dist="19050" w14:dir="2700000" w14:sx="100000" w14:sy="100000" w14:kx="0" w14:ky="0" w14:algn="tl">
+                                  <w14:schemeClr w14:val="dk1">
+                                    <w14:alpha w14:val="60000"/>
+                                  </w14:schemeClr>
+                                </w14:shadow>
+                                <w14:textOutline w14:w="0" w14:cap="flat" w14:cmpd="sng" w14:algn="ctr">
+                                  <w14:noFill/>
+                                  <w14:prstDash w14:val="solid"/>
+                                  <w14:round/>
+                                </w14:textOutline>
+                              </w:rPr>
+                              <w:t>homeIntent</w:t>
+                            </w:r>
+                            <w:proofErr w:type="spellEnd"/>
+                            <w:r>
+                              <w:rPr>
+                                <w:rFonts w:ascii="Courier New" w:eastAsia="Times New Roman" w:hAnsi="Courier New" w:cs="Courier New"/>
+                                <w:sz w:val="18"/>
+                                <w:szCs w:val="18"/>
+                                <w:lang w:eastAsia="en-ID"/>
+                                <w14:shadow w14:blurRad="38100" w14:dist="19050" w14:dir="2700000" w14:sx="100000" w14:sy="100000" w14:kx="0" w14:ky="0" w14:algn="tl">
+                                  <w14:schemeClr w14:val="dk1">
+                                    <w14:alpha w14:val="60000"/>
+                                  </w14:schemeClr>
+                                </w14:shadow>
+                                <w14:textOutline w14:w="0" w14:cap="flat" w14:cmpd="sng" w14:algn="ctr">
+                                  <w14:noFill/>
+                                  <w14:prstDash w14:val="solid"/>
+                                  <w14:round/>
+                                </w14:textOutline>
+                              </w:rPr>
+                              <w:t>);</w:t>
+                            </w:r>
+                            <w:r>
+                              <w:rPr>
+                                <w:rFonts w:ascii="Courier New" w:eastAsia="Times New Roman" w:hAnsi="Courier New" w:cs="Courier New"/>
+                                <w:sz w:val="18"/>
+                                <w:szCs w:val="18"/>
+                                <w:lang w:eastAsia="en-ID"/>
+                                <w14:shadow w14:blurRad="38100" w14:dist="19050" w14:dir="2700000" w14:sx="100000" w14:sy="100000" w14:kx="0" w14:ky="0" w14:algn="tl">
+                                  <w14:schemeClr w14:val="dk1">
+                                    <w14:alpha w14:val="60000"/>
+                                  </w14:schemeClr>
+                                </w14:shadow>
+                                <w14:textOutline w14:w="0" w14:cap="flat" w14:cmpd="sng" w14:algn="ctr">
+                                  <w14:noFill/>
+                                  <w14:prstDash w14:val="solid"/>
+                                  <w14:round/>
+                                </w14:textOutline>
+                              </w:rPr>
+                              <w:br/>
+                              <w:t xml:space="preserve">        finish();</w:t>
+                            </w:r>
+                            <w:r>
+                              <w:rPr>
+                                <w:rFonts w:ascii="Courier New" w:eastAsia="Times New Roman" w:hAnsi="Courier New" w:cs="Courier New"/>
+                                <w:color w:val="000000" w:themeColor="text1"/>
+                                <w:sz w:val="18"/>
+                                <w:szCs w:val="18"/>
+                                <w:lang w:eastAsia="en-ID"/>
+                                <w14:shadow w14:blurRad="38100" w14:dist="19050" w14:dir="2700000" w14:sx="100000" w14:sy="100000" w14:kx="0" w14:ky="0" w14:algn="tl">
+                                  <w14:schemeClr w14:val="dk1">
+                                    <w14:alpha w14:val="60000"/>
+                                  </w14:schemeClr>
+                                </w14:shadow>
+                                <w14:textOutline w14:w="0" w14:cap="flat" w14:cmpd="sng" w14:algn="ctr">
+                                  <w14:noFill/>
+                                  <w14:prstDash w14:val="solid"/>
+                                  <w14:round/>
+                                </w14:textOutline>
+                              </w:rPr>
+                              <w:br/>
+                              <w:t xml:space="preserve">    }</w:t>
+                            </w:r>
+                            <w:r>
+                              <w:rPr>
+                                <w:rFonts w:ascii="Courier New" w:eastAsia="Times New Roman" w:hAnsi="Courier New" w:cs="Courier New"/>
+                                <w:color w:val="000000" w:themeColor="text1"/>
+                                <w:sz w:val="18"/>
+                                <w:szCs w:val="18"/>
+                                <w:lang w:eastAsia="en-ID"/>
+                                <w14:shadow w14:blurRad="38100" w14:dist="19050" w14:dir="2700000" w14:sx="100000" w14:sy="100000" w14:kx="0" w14:ky="0" w14:algn="tl">
+                                  <w14:schemeClr w14:val="dk1">
+                                    <w14:alpha w14:val="60000"/>
+                                  </w14:schemeClr>
+                                </w14:shadow>
+                                <w14:textOutline w14:w="0" w14:cap="flat" w14:cmpd="sng" w14:algn="ctr">
+                                  <w14:noFill/>
+                                  <w14:prstDash w14:val="solid"/>
+                                  <w14:round/>
+                                </w14:textOutline>
+                              </w:rPr>
+                              <w:br/>
+                              <w:t xml:space="preserve">}, </w:t>
+                            </w:r>
+                            <w:r>
+                              <w:rPr>
+                                <w:rFonts w:ascii="Courier New" w:eastAsia="Times New Roman" w:hAnsi="Courier New" w:cs="Courier New"/>
+                                <w:i/>
+                                <w:iCs/>
+                                <w:color w:val="000000" w:themeColor="text1"/>
+                                <w:sz w:val="18"/>
+                                <w:szCs w:val="18"/>
+                                <w:lang w:eastAsia="en-ID"/>
+                                <w14:shadow w14:blurRad="38100" w14:dist="19050" w14:dir="2700000" w14:sx="100000" w14:sy="100000" w14:kx="0" w14:ky="0" w14:algn="tl">
+                                  <w14:schemeClr w14:val="dk1">
+                                    <w14:alpha w14:val="60000"/>
+                                  </w14:schemeClr>
+                                </w14:shadow>
+                                <w14:textOutline w14:w="0" w14:cap="flat" w14:cmpd="sng" w14:algn="ctr">
+                                  <w14:noFill/>
+                                  <w14:prstDash w14:val="solid"/>
+                                  <w14:round/>
+                                </w14:textOutline>
+                              </w:rPr>
+                              <w:t>SPLASH_TIME_OUT</w:t>
+                            </w:r>
+                            <w:r>
+                              <w:rPr>
+                                <w:rFonts w:ascii="Courier New" w:eastAsia="Times New Roman" w:hAnsi="Courier New" w:cs="Courier New"/>
+                                <w:color w:val="000000" w:themeColor="text1"/>
+                                <w:sz w:val="18"/>
+                                <w:szCs w:val="18"/>
+                                <w:lang w:eastAsia="en-ID"/>
+                                <w14:shadow w14:blurRad="38100" w14:dist="19050" w14:dir="2700000" w14:sx="100000" w14:sy="100000" w14:kx="0" w14:ky="0" w14:algn="tl">
+                                  <w14:schemeClr w14:val="dk1">
+                                    <w14:alpha w14:val="60000"/>
+                                  </w14:schemeClr>
+                                </w14:shadow>
+                                <w14:textOutline w14:w="0" w14:cap="flat" w14:cmpd="sng" w14:algn="ctr">
+                                  <w14:noFill/>
+                                  <w14:prstDash w14:val="solid"/>
+                                  <w14:round/>
+                                </w14:textOutline>
+                              </w:rPr>
+                              <w:t>);</w:t>
+                            </w:r>
+                          </w:p>
+                          <w:p/>
+                        </w:txbxContent>
+                      </wps:txbx>
+                      <wps:bodyPr rot="0" spcFirstLastPara="0" vertOverflow="overflow" horzOverflow="overflow" vert="horz" wrap="square" lIns="91440" tIns="45720" rIns="91440" bIns="45720" numCol="1" spcCol="0" rtlCol="0" fromWordArt="0" anchor="t" anchorCtr="0" forceAA="0" compatLnSpc="1">
+                        <a:prstTxWarp prst="textNoShape">
+                          <a:avLst/>
+                        </a:prstTxWarp>
+                        <a:noAutofit/>
+                      </wps:bodyPr>
+                    </wps:wsp>
+                  </a:graphicData>
+                </a:graphic>
+                <wp14:sizeRelV relativeFrom="margin">
+                  <wp14:pctHeight>0</wp14:pctHeight>
+                </wp14:sizeRelV>
+              </wp:anchor>
+            </w:drawing>
+          </mc:Choice>
+          <mc:Fallback>
+            <w:pict>
+              <v:shapetype w14:anchorId="62440442" id="_x0000_t202" coordsize="21600,21600" o:spt="202" path="m,l,21600r21600,l21600,xe">
+                <v:stroke joinstyle="miter"/>
+                <v:path gradientshapeok="t" o:connecttype="rect"/>
+              </v:shapetype>
+              <v:shape id="Text Box 2" o:spid="_x0000_s1026" type="#_x0000_t202" style="position:absolute;left:0;text-align:left;margin-left:35.65pt;margin-top:15.9pt;width:416.3pt;height:176.55pt;z-index:251659264;visibility:visible;mso-wrap-style:square;mso-height-percent:0;mso-wrap-distance-left:9pt;mso-wrap-distance-top:0;mso-wrap-distance-right:9pt;mso-wrap-distance-bottom:0;mso-position-horizontal:absolute;mso-position-horizontal-relative:text;mso-position-vertical:absolute;mso-position-vertical-relative:text;mso-height-percent:0;mso-height-relative:margin;v-text-anchor:top" o:gfxdata="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" fillcolor="white [3201]" strokeweight=".5pt">
+                <v:textbox>
+                  <w:txbxContent>
+                    <w:p>
+                      <w:pPr>
+                        <w:rPr>
+                          <w:rFonts w:ascii="Courier New" w:eastAsia="Times New Roman" w:hAnsi="Courier New" w:cs="Courier New"/>
+                          <w:color w:val="000000" w:themeColor="text1"/>
+                          <w:sz w:val="18"/>
+                          <w:szCs w:val="18"/>
+                          <w:lang w:eastAsia="en-ID"/>
+                          <w14:shadow w14:blurRad="38100" w14:dist="19050" w14:dir="2700000" w14:sx="100000" w14:sy="100000" w14:kx="0" w14:ky="0" w14:algn="tl">
+                            <w14:schemeClr w14:val="dk1">
+                              <w14:alpha w14:val="60000"/>
+                            </w14:schemeClr>
+                          </w14:shadow>
+                          <w14:textOutline w14:w="0" w14:cap="flat" w14:cmpd="sng" w14:algn="ctr">
+                            <w14:noFill/>
+                            <w14:prstDash w14:val="solid"/>
+                            <w14:round/>
+                          </w14:textOutline>
+                        </w:rPr>
+                      </w:pPr>
+                      <w:r>
+                        <w:rPr>
+                          <w:rFonts w:ascii="Courier New" w:eastAsia="Times New Roman" w:hAnsi="Courier New" w:cs="Courier New"/>
+                          <w:sz w:val="18"/>
+                          <w:szCs w:val="18"/>
+                          <w:lang w:eastAsia="en-ID"/>
+                          <w14:shadow w14:blurRad="38100" w14:dist="19050" w14:dir="2700000" w14:sx="100000" w14:sy="100000" w14:kx="0" w14:ky="0" w14:algn="tl">
+                            <w14:schemeClr w14:val="dk1">
+                              <w14:alpha w14:val="60000"/>
+                            </w14:schemeClr>
+                          </w14:shadow>
+                          <w14:textOutline w14:w="0" w14:cap="flat" w14:cmpd="sng" w14:algn="ctr">
+                            <w14:noFill/>
+                            <w14:prstDash w14:val="solid"/>
+                            <w14:round/>
+                          </w14:textOutline>
+                        </w:rPr>
+                        <w:t xml:space="preserve">Animation </w:t>
+                      </w:r>
+                      <w:proofErr w:type="spellStart"/>
+                      <w:r>
+                        <w:rPr>
+                          <w:rFonts w:ascii="Courier New" w:eastAsia="Times New Roman" w:hAnsi="Courier New" w:cs="Courier New"/>
+                          <w:sz w:val="18"/>
+                          <w:szCs w:val="18"/>
+                          <w:lang w:eastAsia="en-ID"/>
+                          <w14:shadow w14:blurRad="38100" w14:dist="19050" w14:dir="2700000" w14:sx="100000" w14:sy="100000" w14:kx="0" w14:ky="0" w14:algn="tl">
+                            <w14:schemeClr w14:val="dk1">
+                              <w14:alpha w14:val="60000"/>
+                            </w14:schemeClr>
+                          </w14:shadow>
+                          <w14:textOutline w14:w="0" w14:cap="flat" w14:cmpd="sng" w14:algn="ctr">
+                            <w14:noFill/>
+                            <w14:prstDash w14:val="solid"/>
+                            <w14:round/>
+                          </w14:textOutline>
+                        </w:rPr>
+                        <w:t>myAnim</w:t>
+                      </w:r>
+                      <w:proofErr w:type="spellEnd"/>
+                      <w:r>
+                        <w:rPr>
+                          <w:rFonts w:ascii="Courier New" w:eastAsia="Times New Roman" w:hAnsi="Courier New" w:cs="Courier New"/>
+                          <w:sz w:val="18"/>
+                          <w:szCs w:val="18"/>
+                          <w:lang w:eastAsia="en-ID"/>
+                          <w14:shadow w14:blurRad="38100" w14:dist="19050" w14:dir="2700000" w14:sx="100000" w14:sy="100000" w14:kx="0" w14:ky="0" w14:algn="tl">
+                            <w14:schemeClr w14:val="dk1">
+                              <w14:alpha w14:val="60000"/>
+                            </w14:schemeClr>
+                          </w14:shadow>
+                          <w14:textOutline w14:w="0" w14:cap="flat" w14:cmpd="sng" w14:algn="ctr">
+                            <w14:noFill/>
+                            <w14:prstDash w14:val="solid"/>
+                            <w14:round/>
+                          </w14:textOutline>
+                        </w:rPr>
+                        <w:t xml:space="preserve"> = </w:t>
+                      </w:r>
+                      <w:proofErr w:type="spellStart"/>
+                      <w:r>
+                        <w:rPr>
+                          <w:rFonts w:ascii="Courier New" w:eastAsia="Times New Roman" w:hAnsi="Courier New" w:cs="Courier New"/>
+                          <w:sz w:val="18"/>
+                          <w:szCs w:val="18"/>
+                          <w:lang w:eastAsia="en-ID"/>
+                          <w14:shadow w14:blurRad="38100" w14:dist="19050" w14:dir="2700000" w14:sx="100000" w14:sy="100000" w14:kx="0" w14:ky="0" w14:algn="tl">
+                            <w14:schemeClr w14:val="dk1">
+                              <w14:alpha w14:val="60000"/>
+                            </w14:schemeClr>
+                          </w14:shadow>
+                          <w14:textOutline w14:w="0" w14:cap="flat" w14:cmpd="sng" w14:algn="ctr">
+                            <w14:noFill/>
+                            <w14:prstDash w14:val="solid"/>
+                            <w14:round/>
+                          </w14:textOutline>
+                        </w:rPr>
+                        <w:t>AnimationUtils.</w:t>
+                      </w:r>
+                      <w:r>
+                        <w:rPr>
+                          <w:rFonts w:ascii="Courier New" w:eastAsia="Times New Roman" w:hAnsi="Courier New" w:cs="Courier New"/>
+                          <w:i/>
+                          <w:iCs/>
+                          <w:sz w:val="18"/>
+                          <w:szCs w:val="18"/>
+                          <w:lang w:eastAsia="en-ID"/>
+                          <w14:shadow w14:blurRad="38100" w14:dist="19050" w14:dir="2700000" w14:sx="100000" w14:sy="100000" w14:kx="0" w14:ky="0" w14:algn="tl">
+                            <w14:schemeClr w14:val="dk1">
+                              <w14:alpha w14:val="60000"/>
+                            </w14:schemeClr>
+                          </w14:shadow>
+                          <w14:textOutline w14:w="0" w14:cap="flat" w14:cmpd="sng" w14:algn="ctr">
+                            <w14:noFill/>
+                            <w14:prstDash w14:val="solid"/>
+                            <w14:round/>
+                          </w14:textOutline>
+                        </w:rPr>
+                        <w:t>loadAnimation</w:t>
+                      </w:r>
+                      <w:proofErr w:type="spellEnd"/>
+                      <w:r>
+                        <w:rPr>
+                          <w:rFonts w:ascii="Courier New" w:eastAsia="Times New Roman" w:hAnsi="Courier New" w:cs="Courier New"/>
+                          <w:sz w:val="18"/>
+                          <w:szCs w:val="18"/>
+                          <w:lang w:eastAsia="en-ID"/>
+                          <w14:shadow w14:blurRad="38100" w14:dist="19050" w14:dir="2700000" w14:sx="100000" w14:sy="100000" w14:kx="0" w14:ky="0" w14:algn="tl">
+                            <w14:schemeClr w14:val="dk1">
+                              <w14:alpha w14:val="60000"/>
+                            </w14:schemeClr>
+                          </w14:shadow>
+                          <w14:textOutline w14:w="0" w14:cap="flat" w14:cmpd="sng" w14:algn="ctr">
+                            <w14:noFill/>
+                            <w14:prstDash w14:val="solid"/>
+                            <w14:round/>
+                          </w14:textOutline>
+                        </w:rPr>
+                        <w:t xml:space="preserve">(this, </w:t>
+                      </w:r>
+                      <w:proofErr w:type="spellStart"/>
+                      <w:proofErr w:type="gramStart"/>
+                      <w:r>
+                        <w:rPr>
+                          <w:rFonts w:ascii="Courier New" w:eastAsia="Times New Roman" w:hAnsi="Courier New" w:cs="Courier New"/>
+                          <w:sz w:val="18"/>
+                          <w:szCs w:val="18"/>
+                          <w:lang w:eastAsia="en-ID"/>
+                          <w14:shadow w14:blurRad="38100" w14:dist="19050" w14:dir="2700000" w14:sx="100000" w14:sy="100000" w14:kx="0" w14:ky="0" w14:algn="tl">
+                            <w14:schemeClr w14:val="dk1">
+                              <w14:alpha w14:val="60000"/>
+                            </w14:schemeClr>
+                          </w14:shadow>
+                          <w14:textOutline w14:w="0" w14:cap="flat" w14:cmpd="sng" w14:algn="ctr">
+                            <w14:noFill/>
+                            <w14:prstDash w14:val="solid"/>
+                            <w14:round/>
+                          </w14:textOutline>
+                        </w:rPr>
+                        <w:t>R.anim</w:t>
+                      </w:r>
+                      <w:proofErr w:type="gramEnd"/>
+                      <w:r>
+                        <w:rPr>
+                          <w:rFonts w:ascii="Courier New" w:eastAsia="Times New Roman" w:hAnsi="Courier New" w:cs="Courier New"/>
+                          <w:sz w:val="18"/>
+                          <w:szCs w:val="18"/>
+                          <w:lang w:eastAsia="en-ID"/>
+                          <w14:shadow w14:blurRad="38100" w14:dist="19050" w14:dir="2700000" w14:sx="100000" w14:sy="100000" w14:kx="0" w14:ky="0" w14:algn="tl">
+                            <w14:schemeClr w14:val="dk1">
+                              <w14:alpha w14:val="60000"/>
+                            </w14:schemeClr>
+                          </w14:shadow>
+                          <w14:textOutline w14:w="0" w14:cap="flat" w14:cmpd="sng" w14:algn="ctr">
+                            <w14:noFill/>
+                            <w14:prstDash w14:val="solid"/>
+                            <w14:round/>
+                          </w14:textOutline>
+                        </w:rPr>
+                        <w:t>.</w:t>
+                      </w:r>
+                      <w:r>
+                        <w:rPr>
+                          <w:rFonts w:ascii="Courier New" w:eastAsia="Times New Roman" w:hAnsi="Courier New" w:cs="Courier New"/>
+                          <w:i/>
+                          <w:iCs/>
+                          <w:sz w:val="18"/>
+                          <w:szCs w:val="18"/>
+                          <w:lang w:eastAsia="en-ID"/>
+                          <w14:shadow w14:blurRad="38100" w14:dist="19050" w14:dir="2700000" w14:sx="100000" w14:sy="100000" w14:kx="0" w14:ky="0" w14:algn="tl">
+                            <w14:schemeClr w14:val="dk1">
+                              <w14:alpha w14:val="60000"/>
+                            </w14:schemeClr>
+                          </w14:shadow>
+                          <w14:textOutline w14:w="0" w14:cap="flat" w14:cmpd="sng" w14:algn="ctr">
+                            <w14:noFill/>
+                            <w14:prstDash w14:val="solid"/>
+                            <w14:round/>
+                          </w14:textOutline>
+                        </w:rPr>
+                        <w:t>transition</w:t>
+                      </w:r>
+                      <w:proofErr w:type="spellEnd"/>
+                      <w:r>
+                        <w:rPr>
+                          <w:rFonts w:ascii="Courier New" w:eastAsia="Times New Roman" w:hAnsi="Courier New" w:cs="Courier New"/>
+                          <w:sz w:val="18"/>
+                          <w:szCs w:val="18"/>
+                          <w:lang w:eastAsia="en-ID"/>
+                          <w14:shadow w14:blurRad="38100" w14:dist="19050" w14:dir="2700000" w14:sx="100000" w14:sy="100000" w14:kx="0" w14:ky="0" w14:algn="tl">
+                            <w14:schemeClr w14:val="dk1">
+                              <w14:alpha w14:val="60000"/>
+                            </w14:schemeClr>
+                          </w14:shadow>
+                          <w14:textOutline w14:w="0" w14:cap="flat" w14:cmpd="sng" w14:algn="ctr">
+                            <w14:noFill/>
+                            <w14:prstDash w14:val="solid"/>
+                            <w14:round/>
+                          </w14:textOutline>
+                        </w:rPr>
+                        <w:t>);</w:t>
+                      </w:r>
+                      <w:r>
+                        <w:rPr>
+                          <w:rFonts w:ascii="Courier New" w:eastAsia="Times New Roman" w:hAnsi="Courier New" w:cs="Courier New"/>
+                          <w:sz w:val="18"/>
+                          <w:szCs w:val="18"/>
+                          <w:lang w:eastAsia="en-ID"/>
+                          <w14:shadow w14:blurRad="38100" w14:dist="19050" w14:dir="2700000" w14:sx="100000" w14:sy="100000" w14:kx="0" w14:ky="0" w14:algn="tl">
+                            <w14:schemeClr w14:val="dk1">
+                              <w14:alpha w14:val="60000"/>
+                            </w14:schemeClr>
+                          </w14:shadow>
+                          <w14:textOutline w14:w="0" w14:cap="flat" w14:cmpd="sng" w14:algn="ctr">
+                            <w14:noFill/>
+                            <w14:prstDash w14:val="solid"/>
+                            <w14:round/>
+                          </w14:textOutline>
+                        </w:rPr>
+                        <w:br/>
+                      </w:r>
+                      <w:proofErr w:type="spellStart"/>
+                      <w:r>
+                        <w:rPr>
+                          <w:rFonts w:ascii="Courier New" w:eastAsia="Times New Roman" w:hAnsi="Courier New" w:cs="Courier New"/>
+                          <w:sz w:val="18"/>
+                          <w:szCs w:val="18"/>
+                          <w:lang w:eastAsia="en-ID"/>
+                          <w14:shadow w14:blurRad="38100" w14:dist="19050" w14:dir="2700000" w14:sx="100000" w14:sy="100000" w14:kx="0" w14:ky="0" w14:algn="tl">
+                            <w14:schemeClr w14:val="dk1">
+                              <w14:alpha w14:val="60000"/>
+                            </w14:schemeClr>
+                          </w14:shadow>
+                          <w14:textOutline w14:w="0" w14:cap="flat" w14:cmpd="sng" w14:algn="ctr">
+                            <w14:noFill/>
+                            <w14:prstDash w14:val="solid"/>
+                            <w14:round/>
+                          </w14:textOutline>
+                        </w:rPr>
+                        <w:t>iv_splashLogo.startAnimation</w:t>
+                      </w:r>
+                      <w:proofErr w:type="spellEnd"/>
+                      <w:r>
+                        <w:rPr>
+                          <w:rFonts w:ascii="Courier New" w:eastAsia="Times New Roman" w:hAnsi="Courier New" w:cs="Courier New"/>
+                          <w:sz w:val="18"/>
+                          <w:szCs w:val="18"/>
+                          <w:lang w:eastAsia="en-ID"/>
+                          <w14:shadow w14:blurRad="38100" w14:dist="19050" w14:dir="2700000" w14:sx="100000" w14:sy="100000" w14:kx="0" w14:ky="0" w14:algn="tl">
+                            <w14:schemeClr w14:val="dk1">
+                              <w14:alpha w14:val="60000"/>
+                            </w14:schemeClr>
+                          </w14:shadow>
+                          <w14:textOutline w14:w="0" w14:cap="flat" w14:cmpd="sng" w14:algn="ctr">
+                            <w14:noFill/>
+                            <w14:prstDash w14:val="solid"/>
+                            <w14:round/>
+                          </w14:textOutline>
+                        </w:rPr>
+                        <w:t>(</w:t>
+                      </w:r>
+                      <w:proofErr w:type="spellStart"/>
+                      <w:r>
+                        <w:rPr>
+                          <w:rFonts w:ascii="Courier New" w:eastAsia="Times New Roman" w:hAnsi="Courier New" w:cs="Courier New"/>
+                          <w:sz w:val="18"/>
+                          <w:szCs w:val="18"/>
+                          <w:lang w:eastAsia="en-ID"/>
+                          <w14:shadow w14:blurRad="38100" w14:dist="19050" w14:dir="2700000" w14:sx="100000" w14:sy="100000" w14:kx="0" w14:ky="0" w14:algn="tl">
+                            <w14:schemeClr w14:val="dk1">
+                              <w14:alpha w14:val="60000"/>
+                            </w14:schemeClr>
+                          </w14:shadow>
+                          <w14:textOutline w14:w="0" w14:cap="flat" w14:cmpd="sng" w14:algn="ctr">
+                            <w14:noFill/>
+                            <w14:prstDash w14:val="solid"/>
+                            <w14:round/>
+                          </w14:textOutline>
+                        </w:rPr>
+                        <w:t>myAnim</w:t>
+                      </w:r>
+                      <w:proofErr w:type="spellEnd"/>
+                      <w:r>
+                        <w:rPr>
+                          <w:rFonts w:ascii="Courier New" w:eastAsia="Times New Roman" w:hAnsi="Courier New" w:cs="Courier New"/>
+                          <w:sz w:val="18"/>
+                          <w:szCs w:val="18"/>
+                          <w:lang w:eastAsia="en-ID"/>
+                          <w14:shadow w14:blurRad="38100" w14:dist="19050" w14:dir="2700000" w14:sx="100000" w14:sy="100000" w14:kx="0" w14:ky="0" w14:algn="tl">
+                            <w14:schemeClr w14:val="dk1">
+                              <w14:alpha w14:val="60000"/>
+                            </w14:schemeClr>
+                          </w14:shadow>
+                          <w14:textOutline w14:w="0" w14:cap="flat" w14:cmpd="sng" w14:algn="ctr">
+                            <w14:noFill/>
+                            <w14:prstDash w14:val="solid"/>
+                            <w14:round/>
+                          </w14:textOutline>
+                        </w:rPr>
+                        <w:t>);</w:t>
+                      </w:r>
+                      <w:r>
+                        <w:rPr>
+                          <w:rFonts w:ascii="Courier New" w:eastAsia="Times New Roman" w:hAnsi="Courier New" w:cs="Courier New"/>
+                          <w:sz w:val="18"/>
+                          <w:szCs w:val="18"/>
+                          <w:lang w:eastAsia="en-ID"/>
+                          <w14:shadow w14:blurRad="38100" w14:dist="19050" w14:dir="2700000" w14:sx="100000" w14:sy="100000" w14:kx="0" w14:ky="0" w14:algn="tl">
+                            <w14:schemeClr w14:val="dk1">
+                              <w14:alpha w14:val="60000"/>
+                            </w14:schemeClr>
+                          </w14:shadow>
+                          <w14:textOutline w14:w="0" w14:cap="flat" w14:cmpd="sng" w14:algn="ctr">
+                            <w14:noFill/>
+                            <w14:prstDash w14:val="solid"/>
+                            <w14:round/>
+                          </w14:textOutline>
+                        </w:rPr>
+                        <w:br/>
+                      </w:r>
+                      <w:r>
+                        <w:rPr>
+                          <w:rFonts w:ascii="Courier New" w:eastAsia="Times New Roman" w:hAnsi="Courier New" w:cs="Courier New"/>
+                          <w:sz w:val="18"/>
+                          <w:szCs w:val="18"/>
+                          <w:lang w:eastAsia="en-ID"/>
+                          <w14:shadow w14:blurRad="38100" w14:dist="19050" w14:dir="2700000" w14:sx="100000" w14:sy="100000" w14:kx="0" w14:ky="0" w14:algn="tl">
+                            <w14:schemeClr w14:val="dk1">
+                              <w14:alpha w14:val="60000"/>
+                            </w14:schemeClr>
+                          </w14:shadow>
+                          <w14:textOutline w14:w="0" w14:cap="flat" w14:cmpd="sng" w14:algn="ctr">
+                            <w14:noFill/>
+                            <w14:prstDash w14:val="solid"/>
+                            <w14:round/>
+                          </w14:textOutline>
+                        </w:rPr>
+                        <w:br/>
+                        <w:t>new Handler().</w:t>
+                      </w:r>
+                      <w:proofErr w:type="spellStart"/>
+                      <w:r>
+                        <w:rPr>
+                          <w:rFonts w:ascii="Courier New" w:eastAsia="Times New Roman" w:hAnsi="Courier New" w:cs="Courier New"/>
+                          <w:sz w:val="18"/>
+                          <w:szCs w:val="18"/>
+                          <w:lang w:eastAsia="en-ID"/>
+                          <w14:shadow w14:blurRad="38100" w14:dist="19050" w14:dir="2700000" w14:sx="100000" w14:sy="100000" w14:kx="0" w14:ky="0" w14:algn="tl">
+                            <w14:schemeClr w14:val="dk1">
+                              <w14:alpha w14:val="60000"/>
+                            </w14:schemeClr>
+                          </w14:shadow>
+                          <w14:textOutline w14:w="0" w14:cap="flat" w14:cmpd="sng" w14:algn="ctr">
+                            <w14:noFill/>
+                            <w14:prstDash w14:val="solid"/>
+                            <w14:round/>
+                          </w14:textOutline>
+                        </w:rPr>
+                        <w:t>postDelayed</w:t>
+                      </w:r>
+                      <w:proofErr w:type="spellEnd"/>
+                      <w:r>
+                        <w:rPr>
+                          <w:rFonts w:ascii="Courier New" w:eastAsia="Times New Roman" w:hAnsi="Courier New" w:cs="Courier New"/>
+                          <w:sz w:val="18"/>
+                          <w:szCs w:val="18"/>
+                          <w:lang w:eastAsia="en-ID"/>
+                          <w14:shadow w14:blurRad="38100" w14:dist="19050" w14:dir="2700000" w14:sx="100000" w14:sy="100000" w14:kx="0" w14:ky="0" w14:algn="tl">
+                            <w14:schemeClr w14:val="dk1">
+                              <w14:alpha w14:val="60000"/>
+                            </w14:schemeClr>
+                          </w14:shadow>
+                          <w14:textOutline w14:w="0" w14:cap="flat" w14:cmpd="sng" w14:algn="ctr">
+                            <w14:noFill/>
+                            <w14:prstDash w14:val="solid"/>
+                            <w14:round/>
+                          </w14:textOutline>
+                        </w:rPr>
+                        <w:t>(new Runnable() {</w:t>
+                      </w:r>
+                      <w:r>
+                        <w:rPr>
+                          <w:rFonts w:ascii="Courier New" w:eastAsia="Times New Roman" w:hAnsi="Courier New" w:cs="Courier New"/>
+                          <w:sz w:val="18"/>
+                          <w:szCs w:val="18"/>
+                          <w:lang w:eastAsia="en-ID"/>
+                          <w14:shadow w14:blurRad="38100" w14:dist="19050" w14:dir="2700000" w14:sx="100000" w14:sy="100000" w14:kx="0" w14:ky="0" w14:algn="tl">
+                            <w14:schemeClr w14:val="dk1">
+                              <w14:alpha w14:val="60000"/>
+                            </w14:schemeClr>
+                          </w14:shadow>
+                          <w14:textOutline w14:w="0" w14:cap="flat" w14:cmpd="sng" w14:algn="ctr">
+                            <w14:noFill/>
+                            <w14:prstDash w14:val="solid"/>
+                            <w14:round/>
+                          </w14:textOutline>
+                        </w:rPr>
+                        <w:br/>
+                        <w:t xml:space="preserve">    @Override</w:t>
+                      </w:r>
+                      <w:r>
+                        <w:rPr>
+                          <w:rFonts w:ascii="Courier New" w:eastAsia="Times New Roman" w:hAnsi="Courier New" w:cs="Courier New"/>
+                          <w:sz w:val="18"/>
+                          <w:szCs w:val="18"/>
+                          <w:lang w:eastAsia="en-ID"/>
+                          <w14:shadow w14:blurRad="38100" w14:dist="19050" w14:dir="2700000" w14:sx="100000" w14:sy="100000" w14:kx="0" w14:ky="0" w14:algn="tl">
+                            <w14:schemeClr w14:val="dk1">
+                              <w14:alpha w14:val="60000"/>
+                            </w14:schemeClr>
+                          </w14:shadow>
+                          <w14:textOutline w14:w="0" w14:cap="flat" w14:cmpd="sng" w14:algn="ctr">
+                            <w14:noFill/>
+                            <w14:prstDash w14:val="solid"/>
+                            <w14:round/>
+                          </w14:textOutline>
+                        </w:rPr>
+                        <w:br/>
+                        <w:t xml:space="preserve">    public void run() {</w:t>
+                      </w:r>
+                      <w:r>
+                        <w:rPr>
+                          <w:rFonts w:ascii="Courier New" w:eastAsia="Times New Roman" w:hAnsi="Courier New" w:cs="Courier New"/>
+                          <w:sz w:val="18"/>
+                          <w:szCs w:val="18"/>
+                          <w:lang w:eastAsia="en-ID"/>
+                          <w14:shadow w14:blurRad="38100" w14:dist="19050" w14:dir="2700000" w14:sx="100000" w14:sy="100000" w14:kx="0" w14:ky="0" w14:algn="tl">
+                            <w14:schemeClr w14:val="dk1">
+                              <w14:alpha w14:val="60000"/>
+                            </w14:schemeClr>
+                          </w14:shadow>
+                          <w14:textOutline w14:w="0" w14:cap="flat" w14:cmpd="sng" w14:algn="ctr">
+                            <w14:noFill/>
+                            <w14:prstDash w14:val="solid"/>
+                            <w14:round/>
+                          </w14:textOutline>
+                        </w:rPr>
+                        <w:br/>
+                        <w:t xml:space="preserve">        Intent </w:t>
+                      </w:r>
+                      <w:proofErr w:type="spellStart"/>
+                      <w:r>
+                        <w:rPr>
+                          <w:rFonts w:ascii="Courier New" w:eastAsia="Times New Roman" w:hAnsi="Courier New" w:cs="Courier New"/>
+                          <w:sz w:val="18"/>
+                          <w:szCs w:val="18"/>
+                          <w:lang w:eastAsia="en-ID"/>
+                          <w14:shadow w14:blurRad="38100" w14:dist="19050" w14:dir="2700000" w14:sx="100000" w14:sy="100000" w14:kx="0" w14:ky="0" w14:algn="tl">
+                            <w14:schemeClr w14:val="dk1">
+                              <w14:alpha w14:val="60000"/>
+                            </w14:schemeClr>
+                          </w14:shadow>
+                          <w14:textOutline w14:w="0" w14:cap="flat" w14:cmpd="sng" w14:algn="ctr">
+                            <w14:noFill/>
+                            <w14:prstDash w14:val="solid"/>
+                            <w14:round/>
+                          </w14:textOutline>
+                        </w:rPr>
+                        <w:t>homeIntent</w:t>
+                      </w:r>
+                      <w:proofErr w:type="spellEnd"/>
+                      <w:r>
+                        <w:rPr>
+                          <w:rFonts w:ascii="Courier New" w:eastAsia="Times New Roman" w:hAnsi="Courier New" w:cs="Courier New"/>
+                          <w:sz w:val="18"/>
+                          <w:szCs w:val="18"/>
+                          <w:lang w:eastAsia="en-ID"/>
+                          <w14:shadow w14:blurRad="38100" w14:dist="19050" w14:dir="2700000" w14:sx="100000" w14:sy="100000" w14:kx="0" w14:ky="0" w14:algn="tl">
+                            <w14:schemeClr w14:val="dk1">
+                              <w14:alpha w14:val="60000"/>
+                            </w14:schemeClr>
+                          </w14:shadow>
+                          <w14:textOutline w14:w="0" w14:cap="flat" w14:cmpd="sng" w14:algn="ctr">
+                            <w14:noFill/>
+                            <w14:prstDash w14:val="solid"/>
+                            <w14:round/>
+                          </w14:textOutline>
+                        </w:rPr>
+                        <w:t xml:space="preserve"> = new Intent(</w:t>
+                      </w:r>
+                      <w:proofErr w:type="spellStart"/>
+                      <w:r>
+                        <w:rPr>
+                          <w:rFonts w:ascii="Courier New" w:eastAsia="Times New Roman" w:hAnsi="Courier New" w:cs="Courier New"/>
+                          <w:sz w:val="18"/>
+                          <w:szCs w:val="18"/>
+                          <w:lang w:eastAsia="en-ID"/>
+                          <w14:shadow w14:blurRad="38100" w14:dist="19050" w14:dir="2700000" w14:sx="100000" w14:sy="100000" w14:kx="0" w14:ky="0" w14:algn="tl">
+                            <w14:schemeClr w14:val="dk1">
+                              <w14:alpha w14:val="60000"/>
+                            </w14:schemeClr>
+                          </w14:shadow>
+                          <w14:textOutline w14:w="0" w14:cap="flat" w14:cmpd="sng" w14:algn="ctr">
+                            <w14:noFill/>
+                            <w14:prstDash w14:val="solid"/>
+                            <w14:round/>
+                          </w14:textOutline>
+                        </w:rPr>
+                        <w:t>Splashscreen.this</w:t>
+                      </w:r>
+                      <w:proofErr w:type="spellEnd"/>
+                      <w:r>
+                        <w:rPr>
+                          <w:rFonts w:ascii="Courier New" w:eastAsia="Times New Roman" w:hAnsi="Courier New" w:cs="Courier New"/>
+                          <w:sz w:val="18"/>
+                          <w:szCs w:val="18"/>
+                          <w:lang w:eastAsia="en-ID"/>
+                          <w14:shadow w14:blurRad="38100" w14:dist="19050" w14:dir="2700000" w14:sx="100000" w14:sy="100000" w14:kx="0" w14:ky="0" w14:algn="tl">
+                            <w14:schemeClr w14:val="dk1">
+                              <w14:alpha w14:val="60000"/>
+                            </w14:schemeClr>
+                          </w14:shadow>
+                          <w14:textOutline w14:w="0" w14:cap="flat" w14:cmpd="sng" w14:algn="ctr">
+                            <w14:noFill/>
+                            <w14:prstDash w14:val="solid"/>
+                            <w14:round/>
+                          </w14:textOutline>
+                        </w:rPr>
+                        <w:t xml:space="preserve">, </w:t>
+                      </w:r>
+                      <w:proofErr w:type="spellStart"/>
+                      <w:r>
+                        <w:rPr>
+                          <w:rFonts w:ascii="Courier New" w:eastAsia="Times New Roman" w:hAnsi="Courier New" w:cs="Courier New"/>
+                          <w:sz w:val="18"/>
+                          <w:szCs w:val="18"/>
+                          <w:lang w:eastAsia="en-ID"/>
+                          <w14:shadow w14:blurRad="38100" w14:dist="19050" w14:dir="2700000" w14:sx="100000" w14:sy="100000" w14:kx="0" w14:ky="0" w14:algn="tl">
+                            <w14:schemeClr w14:val="dk1">
+                              <w14:alpha w14:val="60000"/>
+                            </w14:schemeClr>
+                          </w14:shadow>
+                          <w14:textOutline w14:w="0" w14:cap="flat" w14:cmpd="sng" w14:algn="ctr">
+                            <w14:noFill/>
+                            <w14:prstDash w14:val="solid"/>
+                            <w14:round/>
+                          </w14:textOutline>
+                        </w:rPr>
+                        <w:t>MainActivity.class</w:t>
+                      </w:r>
+                      <w:proofErr w:type="spellEnd"/>
+                      <w:r>
+                        <w:rPr>
+                          <w:rFonts w:ascii="Courier New" w:eastAsia="Times New Roman" w:hAnsi="Courier New" w:cs="Courier New"/>
+                          <w:sz w:val="18"/>
+                          <w:szCs w:val="18"/>
+                          <w:lang w:eastAsia="en-ID"/>
+                          <w14:shadow w14:blurRad="38100" w14:dist="19050" w14:dir="2700000" w14:sx="100000" w14:sy="100000" w14:kx="0" w14:ky="0" w14:algn="tl">
+                            <w14:schemeClr w14:val="dk1">
+                              <w14:alpha w14:val="60000"/>
+                            </w14:schemeClr>
+                          </w14:shadow>
+                          <w14:textOutline w14:w="0" w14:cap="flat" w14:cmpd="sng" w14:algn="ctr">
+                            <w14:noFill/>
+                            <w14:prstDash w14:val="solid"/>
+                            <w14:round/>
+                          </w14:textOutline>
+                        </w:rPr>
+                        <w:t>);</w:t>
+                      </w:r>
+                      <w:r>
+                        <w:rPr>
+                          <w:rFonts w:ascii="Courier New" w:eastAsia="Times New Roman" w:hAnsi="Courier New" w:cs="Courier New"/>
+                          <w:sz w:val="18"/>
+                          <w:szCs w:val="18"/>
+                          <w:lang w:eastAsia="en-ID"/>
+                          <w14:shadow w14:blurRad="38100" w14:dist="19050" w14:dir="2700000" w14:sx="100000" w14:sy="100000" w14:kx="0" w14:ky="0" w14:algn="tl">
+                            <w14:schemeClr w14:val="dk1">
+                              <w14:alpha w14:val="60000"/>
+                            </w14:schemeClr>
+                          </w14:shadow>
+                          <w14:textOutline w14:w="0" w14:cap="flat" w14:cmpd="sng" w14:algn="ctr">
+                            <w14:noFill/>
+                            <w14:prstDash w14:val="solid"/>
+                            <w14:round/>
+                          </w14:textOutline>
+                        </w:rPr>
+                        <w:br/>
+                        <w:t xml:space="preserve">        </w:t>
+                      </w:r>
+                      <w:proofErr w:type="spellStart"/>
+                      <w:r>
+                        <w:rPr>
+                          <w:rFonts w:ascii="Courier New" w:eastAsia="Times New Roman" w:hAnsi="Courier New" w:cs="Courier New"/>
+                          <w:sz w:val="18"/>
+                          <w:szCs w:val="18"/>
+                          <w:lang w:eastAsia="en-ID"/>
+                          <w14:shadow w14:blurRad="38100" w14:dist="19050" w14:dir="2700000" w14:sx="100000" w14:sy="100000" w14:kx="0" w14:ky="0" w14:algn="tl">
+                            <w14:schemeClr w14:val="dk1">
+                              <w14:alpha w14:val="60000"/>
+                            </w14:schemeClr>
+                          </w14:shadow>
+                          <w14:textOutline w14:w="0" w14:cap="flat" w14:cmpd="sng" w14:algn="ctr">
+                            <w14:noFill/>
+                            <w14:prstDash w14:val="solid"/>
+                            <w14:round/>
+                          </w14:textOutline>
+                        </w:rPr>
+                        <w:t>homeIntent.putExtra</w:t>
+                      </w:r>
+                      <w:proofErr w:type="spellEnd"/>
+                      <w:r>
+                        <w:rPr>
+                          <w:rFonts w:ascii="Courier New" w:eastAsia="Times New Roman" w:hAnsi="Courier New" w:cs="Courier New"/>
+                          <w:sz w:val="18"/>
+                          <w:szCs w:val="18"/>
+                          <w:lang w:eastAsia="en-ID"/>
+                          <w14:shadow w14:blurRad="38100" w14:dist="19050" w14:dir="2700000" w14:sx="100000" w14:sy="100000" w14:kx="0" w14:ky="0" w14:algn="tl">
+                            <w14:schemeClr w14:val="dk1">
+                              <w14:alpha w14:val="60000"/>
+                            </w14:schemeClr>
+                          </w14:shadow>
+                          <w14:textOutline w14:w="0" w14:cap="flat" w14:cmpd="sng" w14:algn="ctr">
+                            <w14:noFill/>
+                            <w14:prstDash w14:val="solid"/>
+                            <w14:round/>
+                          </w14:textOutline>
+                        </w:rPr>
+                        <w:t>("</w:t>
+                      </w:r>
+                      <w:proofErr w:type="spellStart"/>
+                      <w:r>
+                        <w:rPr>
+                          <w:rFonts w:ascii="Courier New" w:eastAsia="Times New Roman" w:hAnsi="Courier New" w:cs="Courier New"/>
+                          <w:sz w:val="18"/>
+                          <w:szCs w:val="18"/>
+                          <w:lang w:eastAsia="en-ID"/>
+                          <w14:shadow w14:blurRad="38100" w14:dist="19050" w14:dir="2700000" w14:sx="100000" w14:sy="100000" w14:kx="0" w14:ky="0" w14:algn="tl">
+                            <w14:schemeClr w14:val="dk1">
+                              <w14:alpha w14:val="60000"/>
+                            </w14:schemeClr>
+                          </w14:shadow>
+                          <w14:textOutline w14:w="0" w14:cap="flat" w14:cmpd="sng" w14:algn="ctr">
+                            <w14:noFill/>
+                            <w14:prstDash w14:val="solid"/>
+                            <w14:round/>
+                          </w14:textOutline>
+                        </w:rPr>
+                        <w:t>backValue</w:t>
+                      </w:r>
+                      <w:proofErr w:type="spellEnd"/>
+                      <w:r>
+                        <w:rPr>
+                          <w:rFonts w:ascii="Courier New" w:eastAsia="Times New Roman" w:hAnsi="Courier New" w:cs="Courier New"/>
+                          <w:sz w:val="18"/>
+                          <w:szCs w:val="18"/>
+                          <w:lang w:eastAsia="en-ID"/>
+                          <w14:shadow w14:blurRad="38100" w14:dist="19050" w14:dir="2700000" w14:sx="100000" w14:sy="100000" w14:kx="0" w14:ky="0" w14:algn="tl">
+                            <w14:schemeClr w14:val="dk1">
+                              <w14:alpha w14:val="60000"/>
+                            </w14:schemeClr>
+                          </w14:shadow>
+                          <w14:textOutline w14:w="0" w14:cap="flat" w14:cmpd="sng" w14:algn="ctr">
+                            <w14:noFill/>
+                            <w14:prstDash w14:val="solid"/>
+                            <w14:round/>
+                          </w14:textOutline>
+                        </w:rPr>
+                        <w:t>", "");</w:t>
+                      </w:r>
+                      <w:r>
+                        <w:rPr>
+                          <w:rFonts w:ascii="Courier New" w:eastAsia="Times New Roman" w:hAnsi="Courier New" w:cs="Courier New"/>
+                          <w:sz w:val="18"/>
+                          <w:szCs w:val="18"/>
+                          <w:lang w:eastAsia="en-ID"/>
+                          <w14:shadow w14:blurRad="38100" w14:dist="19050" w14:dir="2700000" w14:sx="100000" w14:sy="100000" w14:kx="0" w14:ky="0" w14:algn="tl">
+                            <w14:schemeClr w14:val="dk1">
+                              <w14:alpha w14:val="60000"/>
+                            </w14:schemeClr>
+                          </w14:shadow>
+                          <w14:textOutline w14:w="0" w14:cap="flat" w14:cmpd="sng" w14:algn="ctr">
+                            <w14:noFill/>
+                            <w14:prstDash w14:val="solid"/>
+                            <w14:round/>
+                          </w14:textOutline>
+                        </w:rPr>
+                        <w:br/>
+                        <w:t xml:space="preserve">        </w:t>
+                      </w:r>
+                      <w:proofErr w:type="spellStart"/>
+                      <w:r>
+                        <w:rPr>
+                          <w:rFonts w:ascii="Courier New" w:eastAsia="Times New Roman" w:hAnsi="Courier New" w:cs="Courier New"/>
+                          <w:sz w:val="18"/>
+                          <w:szCs w:val="18"/>
+                          <w:lang w:eastAsia="en-ID"/>
+                          <w14:shadow w14:blurRad="38100" w14:dist="19050" w14:dir="2700000" w14:sx="100000" w14:sy="100000" w14:kx="0" w14:ky="0" w14:algn="tl">
+                            <w14:schemeClr w14:val="dk1">
+                              <w14:alpha w14:val="60000"/>
+                            </w14:schemeClr>
+                          </w14:shadow>
+                          <w14:textOutline w14:w="0" w14:cap="flat" w14:cmpd="sng" w14:algn="ctr">
+                            <w14:noFill/>
+                            <w14:prstDash w14:val="solid"/>
+                            <w14:round/>
+                          </w14:textOutline>
+                        </w:rPr>
+                        <w:t>startActivity</w:t>
+                      </w:r>
+                      <w:proofErr w:type="spellEnd"/>
+                      <w:r>
+                        <w:rPr>
+                          <w:rFonts w:ascii="Courier New" w:eastAsia="Times New Roman" w:hAnsi="Courier New" w:cs="Courier New"/>
+                          <w:sz w:val="18"/>
+                          <w:szCs w:val="18"/>
+                          <w:lang w:eastAsia="en-ID"/>
+                          <w14:shadow w14:blurRad="38100" w14:dist="19050" w14:dir="2700000" w14:sx="100000" w14:sy="100000" w14:kx="0" w14:ky="0" w14:algn="tl">
+                            <w14:schemeClr w14:val="dk1">
+                              <w14:alpha w14:val="60000"/>
+                            </w14:schemeClr>
+                          </w14:shadow>
+                          <w14:textOutline w14:w="0" w14:cap="flat" w14:cmpd="sng" w14:algn="ctr">
+                            <w14:noFill/>
+                            <w14:prstDash w14:val="solid"/>
+                            <w14:round/>
+                          </w14:textOutline>
+                        </w:rPr>
+                        <w:t>(</w:t>
+                      </w:r>
+                      <w:proofErr w:type="spellStart"/>
+                      <w:r>
+                        <w:rPr>
+                          <w:rFonts w:ascii="Courier New" w:eastAsia="Times New Roman" w:hAnsi="Courier New" w:cs="Courier New"/>
+                          <w:sz w:val="18"/>
+                          <w:szCs w:val="18"/>
+                          <w:lang w:eastAsia="en-ID"/>
+                          <w14:shadow w14:blurRad="38100" w14:dist="19050" w14:dir="2700000" w14:sx="100000" w14:sy="100000" w14:kx="0" w14:ky="0" w14:algn="tl">
+                            <w14:schemeClr w14:val="dk1">
+                              <w14:alpha w14:val="60000"/>
+                            </w14:schemeClr>
+                          </w14:shadow>
+                          <w14:textOutline w14:w="0" w14:cap="flat" w14:cmpd="sng" w14:algn="ctr">
+                            <w14:noFill/>
+                            <w14:prstDash w14:val="solid"/>
+                            <w14:round/>
+                          </w14:textOutline>
+                        </w:rPr>
+                        <w:t>homeIntent</w:t>
+                      </w:r>
+                      <w:proofErr w:type="spellEnd"/>
+                      <w:r>
+                        <w:rPr>
+                          <w:rFonts w:ascii="Courier New" w:eastAsia="Times New Roman" w:hAnsi="Courier New" w:cs="Courier New"/>
+                          <w:sz w:val="18"/>
+                          <w:szCs w:val="18"/>
+                          <w:lang w:eastAsia="en-ID"/>
+                          <w14:shadow w14:blurRad="38100" w14:dist="19050" w14:dir="2700000" w14:sx="100000" w14:sy="100000" w14:kx="0" w14:ky="0" w14:algn="tl">
+                            <w14:schemeClr w14:val="dk1">
+                              <w14:alpha w14:val="60000"/>
+                            </w14:schemeClr>
+                          </w14:shadow>
+                          <w14:textOutline w14:w="0" w14:cap="flat" w14:cmpd="sng" w14:algn="ctr">
+                            <w14:noFill/>
+                            <w14:prstDash w14:val="solid"/>
+                            <w14:round/>
+                          </w14:textOutline>
+                        </w:rPr>
+                        <w:t>);</w:t>
+                      </w:r>
+                      <w:r>
+                        <w:rPr>
+                          <w:rFonts w:ascii="Courier New" w:eastAsia="Times New Roman" w:hAnsi="Courier New" w:cs="Courier New"/>
+                          <w:sz w:val="18"/>
+                          <w:szCs w:val="18"/>
+                          <w:lang w:eastAsia="en-ID"/>
+                          <w14:shadow w14:blurRad="38100" w14:dist="19050" w14:dir="2700000" w14:sx="100000" w14:sy="100000" w14:kx="0" w14:ky="0" w14:algn="tl">
+                            <w14:schemeClr w14:val="dk1">
+                              <w14:alpha w14:val="60000"/>
+                            </w14:schemeClr>
+                          </w14:shadow>
+                          <w14:textOutline w14:w="0" w14:cap="flat" w14:cmpd="sng" w14:algn="ctr">
+                            <w14:noFill/>
+                            <w14:prstDash w14:val="solid"/>
+                            <w14:round/>
+                          </w14:textOutline>
+                        </w:rPr>
+                        <w:br/>
+                        <w:t xml:space="preserve">        finish();</w:t>
+                      </w:r>
+                      <w:r>
+                        <w:rPr>
+                          <w:rFonts w:ascii="Courier New" w:eastAsia="Times New Roman" w:hAnsi="Courier New" w:cs="Courier New"/>
+                          <w:color w:val="000000" w:themeColor="text1"/>
+                          <w:sz w:val="18"/>
+                          <w:szCs w:val="18"/>
+                          <w:lang w:eastAsia="en-ID"/>
+                          <w14:shadow w14:blurRad="38100" w14:dist="19050" w14:dir="2700000" w14:sx="100000" w14:sy="100000" w14:kx="0" w14:ky="0" w14:algn="tl">
+                            <w14:schemeClr w14:val="dk1">
+                              <w14:alpha w14:val="60000"/>
+                            </w14:schemeClr>
+                          </w14:shadow>
+                          <w14:textOutline w14:w="0" w14:cap="flat" w14:cmpd="sng" w14:algn="ctr">
+                            <w14:noFill/>
+                            <w14:prstDash w14:val="solid"/>
+                            <w14:round/>
+                          </w14:textOutline>
+                        </w:rPr>
+                        <w:br/>
+                        <w:t xml:space="preserve">    }</w:t>
+                      </w:r>
+                      <w:r>
+                        <w:rPr>
+                          <w:rFonts w:ascii="Courier New" w:eastAsia="Times New Roman" w:hAnsi="Courier New" w:cs="Courier New"/>
+                          <w:color w:val="000000" w:themeColor="text1"/>
+                          <w:sz w:val="18"/>
+                          <w:szCs w:val="18"/>
+                          <w:lang w:eastAsia="en-ID"/>
+                          <w14:shadow w14:blurRad="38100" w14:dist="19050" w14:dir="2700000" w14:sx="100000" w14:sy="100000" w14:kx="0" w14:ky="0" w14:algn="tl">
+                            <w14:schemeClr w14:val="dk1">
+                              <w14:alpha w14:val="60000"/>
+                            </w14:schemeClr>
+                          </w14:shadow>
+                          <w14:textOutline w14:w="0" w14:cap="flat" w14:cmpd="sng" w14:algn="ctr">
+                            <w14:noFill/>
+                            <w14:prstDash w14:val="solid"/>
+                            <w14:round/>
+                          </w14:textOutline>
+                        </w:rPr>
+                        <w:br/>
+                        <w:t xml:space="preserve">}, </w:t>
+                      </w:r>
+                      <w:r>
+                        <w:rPr>
+                          <w:rFonts w:ascii="Courier New" w:eastAsia="Times New Roman" w:hAnsi="Courier New" w:cs="Courier New"/>
+                          <w:i/>
+                          <w:iCs/>
+                          <w:color w:val="000000" w:themeColor="text1"/>
+                          <w:sz w:val="18"/>
+                          <w:szCs w:val="18"/>
+                          <w:lang w:eastAsia="en-ID"/>
+                          <w14:shadow w14:blurRad="38100" w14:dist="19050" w14:dir="2700000" w14:sx="100000" w14:sy="100000" w14:kx="0" w14:ky="0" w14:algn="tl">
+                            <w14:schemeClr w14:val="dk1">
+                              <w14:alpha w14:val="60000"/>
+                            </w14:schemeClr>
+                          </w14:shadow>
+                          <w14:textOutline w14:w="0" w14:cap="flat" w14:cmpd="sng" w14:algn="ctr">
+                            <w14:noFill/>
+                            <w14:prstDash w14:val="solid"/>
+                            <w14:round/>
+                          </w14:textOutline>
+                        </w:rPr>
+                        <w:t>SPLASH_TIME_OUT</w:t>
+                      </w:r>
+                      <w:r>
+                        <w:rPr>
+                          <w:rFonts w:ascii="Courier New" w:eastAsia="Times New Roman" w:hAnsi="Courier New" w:cs="Courier New"/>
+                          <w:color w:val="000000" w:themeColor="text1"/>
+                          <w:sz w:val="18"/>
+                          <w:szCs w:val="18"/>
+                          <w:lang w:eastAsia="en-ID"/>
+                          <w14:shadow w14:blurRad="38100" w14:dist="19050" w14:dir="2700000" w14:sx="100000" w14:sy="100000" w14:kx="0" w14:ky="0" w14:algn="tl">
+                            <w14:schemeClr w14:val="dk1">
+                              <w14:alpha w14:val="60000"/>
+                            </w14:schemeClr>
+                          </w14:shadow>
+                          <w14:textOutline w14:w="0" w14:cap="flat" w14:cmpd="sng" w14:algn="ctr">
+                            <w14:noFill/>
+                            <w14:prstDash w14:val="solid"/>
+                            <w14:round/>
+                          </w14:textOutline>
+                        </w:rPr>
+                        <w:t>);</w:t>
+                      </w:r>
+                    </w:p>
+                    <w:p/>
+                  </w:txbxContent>
+                </v:textbox>
+                <w10:wrap type="topAndBottom"/>
+              </v:shape>
+            </w:pict>
+          </mc:Fallback>
+        </mc:AlternateContent>
+      </w:r>
+    </w:p>
+    <w:p>
+      <w:r>
+        <w:br w:type="page"/>
       </w:r>
     </w:p>
     <w:p>
@@ -35,8 +1941,115 @@
         </w:numPr>
       </w:pPr>
       <w:r>
+        <w:lastRenderedPageBreak/>
+        <w:t>Login</w:t>
+      </w:r>
+    </w:p>
+    <w:p>
+      <w:pPr>
+        <w:pStyle w:val="ListParagraph"/>
+      </w:pPr>
+      <w:r>
+        <w:rPr>
+          <w:noProof/>
+        </w:rPr>
+        <w:drawing>
+          <wp:anchor distT="0" distB="0" distL="114300" distR="114300" simplePos="0" relativeHeight="251660288" behindDoc="0" locked="0" layoutInCell="1" allowOverlap="1" wp14:anchorId="7B81F180" wp14:editId="619B4F7A">
+            <wp:simplePos x="0" y="0"/>
+            <wp:positionH relativeFrom="column">
+              <wp:posOffset>461176</wp:posOffset>
+            </wp:positionH>
+            <wp:positionV relativeFrom="paragraph">
+              <wp:posOffset>-1270</wp:posOffset>
+            </wp:positionV>
+            <wp:extent cx="1800000" cy="3695612"/>
+            <wp:effectExtent l="0" t="0" r="0" b="635"/>
+            <wp:wrapTopAndBottom/>
+            <wp:docPr id="3" name="Picture 3" descr="Graphical user interface, application&#10;&#10;Description automatically generated"/>
+            <wp:cNvGraphicFramePr>
+              <a:graphicFrameLocks xmlns:a="http://schemas.openxmlformats.org/drawingml/2006/main" noChangeAspect="1"/>
+            </wp:cNvGraphicFramePr>
+            <a:graphic xmlns:a="http://schemas.openxmlformats.org/drawingml/2006/main">
+              <a:graphicData uri="http://schemas.openxmlformats.org/drawingml/2006/picture">
+                <pic:pic xmlns:pic="http://schemas.openxmlformats.org/drawingml/2006/picture">
+                  <pic:nvPicPr>
+                    <pic:cNvPr id="3" name="Picture 3" descr="Graphical user interface, application&#10;&#10;Description automatically generated"/>
+                    <pic:cNvPicPr/>
+                  </pic:nvPicPr>
+                  <pic:blipFill>
+                    <a:blip r:embed="rId7">
+                      <a:extLst>
+                        <a:ext uri="{28A0092B-C50C-407E-A947-70E740481C1C}">
+                          <a14:useLocalDpi xmlns:a14="http://schemas.microsoft.com/office/drawing/2010/main" val="0"/>
+                        </a:ext>
+                      </a:extLst>
+                    </a:blip>
+                    <a:stretch>
+                      <a:fillRect/>
+                    </a:stretch>
+                  </pic:blipFill>
+                  <pic:spPr>
+                    <a:xfrm>
+                      <a:off x="0" y="0"/>
+                      <a:ext cx="1800000" cy="3695612"/>
+                    </a:xfrm>
+                    <a:prstGeom prst="rect">
+                      <a:avLst/>
+                    </a:prstGeom>
+                  </pic:spPr>
+                </pic:pic>
+              </a:graphicData>
+            </a:graphic>
+          </wp:anchor>
+        </w:drawing>
+      </w:r>
+    </w:p>
+    <w:p>
+      <w:pPr>
+        <w:pStyle w:val="ListParagraph"/>
+      </w:pPr>
+    </w:p>
+    <w:p>
+      <w:pPr>
+        <w:pStyle w:val="ListParagraph"/>
+      </w:pPr>
+    </w:p>
+    <w:p>
+      <w:pPr>
+        <w:pStyle w:val="ListParagraph"/>
+        <w:numPr>
+          <w:ilvl w:val="0"/>
+          <w:numId w:val="1"/>
+        </w:numPr>
+      </w:pPr>
+      <w:r>
         <w:t>Dashboard</w:t>
       </w:r>
+      <w:r>
+        <w:t xml:space="preserve"> </w:t>
+      </w:r>
+      <w:proofErr w:type="spellStart"/>
+      <w:r>
+        <w:t>Siswa</w:t>
+      </w:r>
+      <w:proofErr w:type="spellEnd"/>
+    </w:p>
+    <w:p>
+      <w:pPr>
+        <w:pStyle w:val="ListParagraph"/>
+        <w:numPr>
+          <w:ilvl w:val="0"/>
+          <w:numId w:val="1"/>
+        </w:numPr>
+      </w:pPr>
+      <w:r>
+        <w:t xml:space="preserve">Dashboard </w:t>
+      </w:r>
+      <w:proofErr w:type="spellStart"/>
+      <w:r>
+        <w:t>Pelatih</w:t>
+      </w:r>
+      <w:proofErr w:type="spellEnd"/>
     </w:p>
     <w:p>
       <w:pPr>
@@ -786,7 +2799,6 @@
   <w:style w:type="character" w:default="1" w:styleId="DefaultParagraphFont">
     <w:name w:val="Default Paragraph Font"/>
     <w:uiPriority w:val="1"/>
-    <w:semiHidden/>
     <w:unhideWhenUsed/>
   </w:style>
   <w:style w:type="table" w:default="1" w:styleId="TableNormal">
@@ -820,6 +2832,56 @@
       <w:ind w:left="720"/>
       <w:contextualSpacing/>
     </w:pPr>
+  </w:style>
+  <w:style w:type="paragraph" w:styleId="HTMLPreformatted">
+    <w:name w:val="HTML Preformatted"/>
+    <w:basedOn w:val="Normal"/>
+    <w:link w:val="HTMLPreformattedChar"/>
+    <w:uiPriority w:val="99"/>
+    <w:semiHidden/>
+    <w:unhideWhenUsed/>
+    <w:rsid w:val="00355583"/>
+    <w:pPr>
+      <w:tabs>
+        <w:tab w:val="left" w:pos="916"/>
+        <w:tab w:val="left" w:pos="1832"/>
+        <w:tab w:val="left" w:pos="2748"/>
+        <w:tab w:val="left" w:pos="3664"/>
+        <w:tab w:val="left" w:pos="4580"/>
+        <w:tab w:val="left" w:pos="5496"/>
+        <w:tab w:val="left" w:pos="6412"/>
+        <w:tab w:val="left" w:pos="7328"/>
+        <w:tab w:val="left" w:pos="8244"/>
+        <w:tab w:val="left" w:pos="9160"/>
+        <w:tab w:val="left" w:pos="10076"/>
+        <w:tab w:val="left" w:pos="10992"/>
+        <w:tab w:val="left" w:pos="11908"/>
+        <w:tab w:val="left" w:pos="12824"/>
+        <w:tab w:val="left" w:pos="13740"/>
+        <w:tab w:val="left" w:pos="14656"/>
+      </w:tabs>
+      <w:spacing w:after="0" w:line="240" w:lineRule="auto"/>
+    </w:pPr>
+    <w:rPr>
+      <w:rFonts w:ascii="Courier New" w:eastAsia="Times New Roman" w:hAnsi="Courier New" w:cs="Courier New"/>
+      <w:sz w:val="20"/>
+      <w:szCs w:val="20"/>
+      <w:lang w:eastAsia="en-ID"/>
+    </w:rPr>
+  </w:style>
+  <w:style w:type="character" w:customStyle="1" w:styleId="HTMLPreformattedChar">
+    <w:name w:val="HTML Preformatted Char"/>
+    <w:basedOn w:val="DefaultParagraphFont"/>
+    <w:link w:val="HTMLPreformatted"/>
+    <w:uiPriority w:val="99"/>
+    <w:semiHidden/>
+    <w:rsid w:val="00355583"/>
+    <w:rPr>
+      <w:rFonts w:ascii="Courier New" w:eastAsia="Times New Roman" w:hAnsi="Courier New" w:cs="Courier New"/>
+      <w:sz w:val="20"/>
+      <w:szCs w:val="20"/>
+      <w:lang w:eastAsia="en-ID"/>
+    </w:rPr>
   </w:style>
 </w:styles>
 </file>
@@ -1117,4 +3179,16 @@
     </a:ext>
   </a:extLst>
 </a:theme>
+</file>
+
+<file path=customXml/item1.xml><?xml version="1.0" encoding="utf-8"?>
+<b:Sources xmlns:b="http://schemas.openxmlformats.org/officeDocument/2006/bibliography" xmlns="http://schemas.openxmlformats.org/officeDocument/2006/bibliography" SelectedStyle="\APASixthEditionOfficeOnline.xsl" StyleName="APA" Version="6"/>
+</file>
+
+<file path=customXml/itemProps1.xml><?xml version="1.0" encoding="utf-8"?>
+<ds:datastoreItem xmlns:ds="http://schemas.openxmlformats.org/officeDocument/2006/customXml" ds:itemID="{F0BEE817-0213-49D3-9510-68F4B116E80B}">
+  <ds:schemaRefs>
+    <ds:schemaRef ds:uri="http://schemas.openxmlformats.org/officeDocument/2006/bibliography"/>
+  </ds:schemaRefs>
+</ds:datastoreItem>
 </file>
</xml_diff>